<commit_message>
Upload revision except the graphs, three minor points.
</commit_message>
<xml_diff>
--- a/Revision_Statement_2ndRound.docx
+++ b/Revision_Statement_2ndRound.docx
@@ -213,7 +213,7 @@
         </w:numPr>
       </w:pPr>
       <w:r>
-        <w:t>The distinction between non-real time (or static) and real-time measures offers an interesting angle. I wonder if authors could expand on this further, also to highlight how these new data sources are transforming the urban transport sector, and what opportunities, obstacles and challenges this entails. One point that would be worth clarifying is the notion and value of temporal ‘accuracy’. In which way do static measures systemically deviate from actual time? Or is the issue rather temporal precision? I believe more discussion of the new, dynamic measures would be valuable to increase the noticeably expanded yet still limited engagement with the journal’s theme.</w:t>
+        <w:t xml:space="preserve">The distinction between non-real time (or static) and real-time measures offers an interesting angle. I wonder if authors could expand on this further, also to highlight how these new data sources are transforming the urban transport sector, and what opportunities, obstacles and challenges this entails. </w:t>
       </w:r>
     </w:p>
     <w:p>
@@ -226,12 +226,272 @@
       <w:pPr>
         <w:pStyle w:val="ListParagraph"/>
         <w:ind w:left="0"/>
-      </w:pPr>
+        <w:rPr>
+          <w:color w:val="4472C4" w:themeColor="accent5"/>
+        </w:rPr>
+      </w:pPr>
+      <w:r>
+        <w:rPr>
+          <w:color w:val="4472C4" w:themeColor="accent5"/>
+        </w:rPr>
+        <w:t xml:space="preserve">Response: </w:t>
+      </w:r>
+      <w:r>
+        <w:rPr>
+          <w:color w:val="4472C4" w:themeColor="accent5"/>
+        </w:rPr>
+        <w:t xml:space="preserve">Real-time measures, or measures/data sources with higher temporal accuracy, have many advantages over their counterparts with lower temporal accuracy. We listed </w:t>
+      </w:r>
+      <w:r>
+        <w:rPr>
+          <w:color w:val="4472C4" w:themeColor="accent5"/>
+        </w:rPr>
+        <w:t>two</w:t>
+      </w:r>
+      <w:r>
+        <w:rPr>
+          <w:color w:val="4472C4" w:themeColor="accent5"/>
+        </w:rPr>
+        <w:t xml:space="preserve"> most prominent points</w:t>
+      </w:r>
+      <w:r>
+        <w:rPr>
+          <w:color w:val="4472C4" w:themeColor="accent5"/>
+        </w:rPr>
+        <w:t xml:space="preserve"> and incorporate them into section 2.2, subsection “Real-time measures”, paragraph 2</w:t>
+      </w:r>
+      <w:r>
+        <w:rPr>
+          <w:color w:val="4472C4" w:themeColor="accent5"/>
+        </w:rPr>
+        <w:t>:</w:t>
+      </w:r>
     </w:p>
     <w:p>
       <w:pPr>
         <w:pStyle w:val="ListParagraph"/>
-        <w:ind w:left="360"/>
+        <w:numPr>
+          <w:ilvl w:val="0"/>
+          <w:numId w:val="2"/>
+        </w:numPr>
+        <w:rPr>
+          <w:color w:val="4472C4" w:themeColor="accent5"/>
+        </w:rPr>
+      </w:pPr>
+      <w:r>
+        <w:rPr>
+          <w:color w:val="4472C4" w:themeColor="accent5"/>
+        </w:rPr>
+        <w:t>The measured time is closer to the actual time. This is very important when it comes to temporal analysis</w:t>
+      </w:r>
+      <w:r>
+        <w:rPr>
+          <w:color w:val="4472C4" w:themeColor="accent5"/>
+        </w:rPr>
+        <w:t>.</w:t>
+      </w:r>
+      <w:r>
+        <w:rPr>
+          <w:color w:val="4472C4" w:themeColor="accent5"/>
+        </w:rPr>
+        <w:t xml:space="preserve"> If the recorded time is not the actual time or has large difference, the results can </w:t>
+      </w:r>
+      <w:r>
+        <w:rPr>
+          <w:color w:val="4472C4" w:themeColor="accent5"/>
+        </w:rPr>
+        <w:t xml:space="preserve">have </w:t>
+      </w:r>
+      <w:r>
+        <w:rPr>
+          <w:color w:val="4472C4" w:themeColor="accent5"/>
+        </w:rPr>
+        <w:t xml:space="preserve">considerable </w:t>
+      </w:r>
+      <w:r>
+        <w:rPr>
+          <w:color w:val="4472C4" w:themeColor="accent5"/>
+        </w:rPr>
+        <w:t>systematic error during the analysis.</w:t>
+      </w:r>
+    </w:p>
+    <w:p>
+      <w:pPr>
+        <w:pStyle w:val="ListParagraph"/>
+        <w:numPr>
+          <w:ilvl w:val="0"/>
+          <w:numId w:val="2"/>
+        </w:numPr>
+        <w:rPr>
+          <w:color w:val="4472C4" w:themeColor="accent5"/>
+        </w:rPr>
+      </w:pPr>
+      <w:r>
+        <w:rPr>
+          <w:color w:val="4472C4" w:themeColor="accent5"/>
+        </w:rPr>
+        <w:t>The measures have higher trueness</w:t>
+      </w:r>
+      <w:r>
+        <w:rPr>
+          <w:color w:val="4472C4" w:themeColor="accent5"/>
+        </w:rPr>
+        <w:t xml:space="preserve">. </w:t>
+      </w:r>
+      <w:r>
+        <w:rPr>
+          <w:color w:val="4472C4" w:themeColor="accent5"/>
+        </w:rPr>
+        <w:t>N</w:t>
+      </w:r>
+      <w:r>
+        <w:rPr>
+          <w:color w:val="4472C4" w:themeColor="accent5"/>
+        </w:rPr>
+        <w:t xml:space="preserve">ot only </w:t>
+      </w:r>
+      <w:r>
+        <w:rPr>
+          <w:color w:val="4472C4" w:themeColor="accent5"/>
+        </w:rPr>
+        <w:t>is the recorded time</w:t>
+      </w:r>
+      <w:r>
+        <w:rPr>
+          <w:color w:val="4472C4" w:themeColor="accent5"/>
+        </w:rPr>
+        <w:t xml:space="preserve"> more accurate, </w:t>
+      </w:r>
+      <w:r>
+        <w:rPr>
+          <w:color w:val="4472C4" w:themeColor="accent5"/>
+        </w:rPr>
+        <w:t xml:space="preserve">we </w:t>
+      </w:r>
+      <w:r>
+        <w:rPr>
+          <w:color w:val="4472C4" w:themeColor="accent5"/>
+        </w:rPr>
+        <w:t xml:space="preserve">are also more confident </w:t>
+      </w:r>
+      <w:r>
+        <w:rPr>
+          <w:color w:val="4472C4" w:themeColor="accent5"/>
+        </w:rPr>
+        <w:t>in the measured value.</w:t>
+      </w:r>
+      <w:r>
+        <w:rPr>
+          <w:color w:val="4472C4" w:themeColor="accent5"/>
+        </w:rPr>
+        <w:t xml:space="preserve"> Although the value do not have a definite causality with the record time, which means there is a possibility that random error can offset some or all systematic error. However, it is generally true that higher temporal measures have higher trueness.</w:t>
+      </w:r>
+    </w:p>
+    <w:p>
+      <w:pPr>
+        <w:rPr>
+          <w:color w:val="4472C4" w:themeColor="accent5"/>
+        </w:rPr>
+      </w:pPr>
+      <w:r>
+        <w:rPr>
+          <w:color w:val="4472C4" w:themeColor="accent5"/>
+        </w:rPr>
+        <w:t xml:space="preserve">In short, real-time measures have </w:t>
+      </w:r>
+      <w:r>
+        <w:rPr>
+          <w:color w:val="4472C4" w:themeColor="accent5"/>
+        </w:rPr>
+        <w:t xml:space="preserve">higher authenticity. </w:t>
+      </w:r>
+    </w:p>
+    <w:p>
+      <w:pPr>
+        <w:rPr>
+          <w:color w:val="4472C4" w:themeColor="accent5"/>
+        </w:rPr>
+      </w:pPr>
+    </w:p>
+    <w:p>
+      <w:pPr>
+        <w:rPr>
+          <w:color w:val="4472C4" w:themeColor="accent5"/>
+        </w:rPr>
+      </w:pPr>
+      <w:r>
+        <w:rPr>
+          <w:color w:val="4472C4" w:themeColor="accent5"/>
+        </w:rPr>
+        <w:t xml:space="preserve">In terms of challenges, </w:t>
+      </w:r>
+      <w:r>
+        <w:rPr>
+          <w:color w:val="4472C4" w:themeColor="accent5"/>
+        </w:rPr>
+        <w:t>there are several additional requirements:</w:t>
+      </w:r>
+    </w:p>
+    <w:p>
+      <w:pPr>
+        <w:pStyle w:val="ListParagraph"/>
+        <w:numPr>
+          <w:ilvl w:val="0"/>
+          <w:numId w:val="3"/>
+        </w:numPr>
+        <w:rPr>
+          <w:color w:val="4472C4" w:themeColor="accent5"/>
+        </w:rPr>
+      </w:pPr>
+      <w:r>
+        <w:rPr>
+          <w:color w:val="4472C4" w:themeColor="accent5"/>
+        </w:rPr>
+        <w:t>R</w:t>
+      </w:r>
+      <w:r>
+        <w:rPr>
+          <w:color w:val="4472C4" w:themeColor="accent5"/>
+        </w:rPr>
+        <w:t xml:space="preserve">eal-time measures requires more responsive in-situ censors, which </w:t>
+      </w:r>
+      <w:r>
+        <w:rPr>
+          <w:color w:val="4472C4" w:themeColor="accent5"/>
+        </w:rPr>
+        <w:t>take additional technological and economic costs;</w:t>
+      </w:r>
+    </w:p>
+    <w:p>
+      <w:pPr>
+        <w:pStyle w:val="ListParagraph"/>
+        <w:numPr>
+          <w:ilvl w:val="0"/>
+          <w:numId w:val="3"/>
+        </w:numPr>
+        <w:rPr>
+          <w:color w:val="4472C4" w:themeColor="accent5"/>
+        </w:rPr>
+      </w:pPr>
+      <w:r>
+        <w:rPr>
+          <w:color w:val="4472C4" w:themeColor="accent5"/>
+        </w:rPr>
+        <w:t>Real-time measures requires real-time data, which needs data supports such as standard format and data streaming pipeline. This will take moreover costs</w:t>
+      </w:r>
+      <w:bookmarkStart w:id="0" w:name="_GoBack"/>
+      <w:bookmarkEnd w:id="0"/>
+      <w:r>
+        <w:rPr>
+          <w:color w:val="4472C4" w:themeColor="accent5"/>
+        </w:rPr>
+        <w:t>;</w:t>
+      </w:r>
+    </w:p>
+    <w:p>
+      <w:pPr>
+        <w:pStyle w:val="ListParagraph"/>
+        <w:ind w:left="0"/>
       </w:pPr>
     </w:p>
     <w:p>
@@ -243,81 +503,107 @@
         </w:numPr>
       </w:pPr>
       <w:r>
-        <w:t>On p.15 ln.8, small data are still associated with ‘deliberate’, but as the examples of AVL or GTFS show,</w:t>
-      </w:r>
-      <w:r>
-        <w:t xml:space="preserve"> these are big yet deliberate.</w:t>
+        <w:lastRenderedPageBreak/>
+        <w:t>One point that would be worth clarifying is the notion and value of temporal ‘accuracy’. In which way do static measures systemically deviate from actual time? Or is the issue rather temporal precision? I believe more discussion of the new, dynamic measures would be valuable to increase the noticeably expanded yet still limited engagement with the journal’s theme.</w:t>
       </w:r>
     </w:p>
     <w:p>
       <w:pPr>
         <w:pStyle w:val="ListParagraph"/>
-      </w:pPr>
-    </w:p>
-    <w:p>
-      <w:pPr>
-        <w:rPr>
-          <w:color w:val="4472C4" w:themeColor="accent5"/>
-        </w:rPr>
-      </w:pPr>
-      <w:r>
-        <w:rPr>
-          <w:color w:val="4472C4" w:themeColor="accent5"/>
-        </w:rPr>
-        <w:t xml:space="preserve">Response: We apologize for the neglect, since all “deliberate” should be removed in the last draft. </w:t>
-      </w:r>
-      <w:r>
-        <w:rPr>
-          <w:color w:val="4472C4" w:themeColor="accent5"/>
-        </w:rPr>
-        <w:t>W</w:t>
-      </w:r>
-      <w:r>
-        <w:rPr>
-          <w:color w:val="4472C4" w:themeColor="accent5"/>
-        </w:rPr>
-        <w:t xml:space="preserve">e deleted the </w:t>
-      </w:r>
-      <w:r>
-        <w:rPr>
-          <w:color w:val="4472C4" w:themeColor="accent5"/>
-        </w:rPr>
-        <w:t xml:space="preserve">word </w:t>
-      </w:r>
-      <w:r>
-        <w:rPr>
-          <w:color w:val="4472C4" w:themeColor="accent5"/>
-        </w:rPr>
-        <w:t xml:space="preserve">in this section, for </w:t>
-      </w:r>
-      <w:r>
-        <w:rPr>
-          <w:color w:val="4472C4" w:themeColor="accent5"/>
-        </w:rPr>
-        <w:t xml:space="preserve">we want to shift the focus from “deliberate versus </w:t>
-      </w:r>
-      <w:r>
-        <w:rPr>
-          <w:color w:val="4472C4" w:themeColor="accent5"/>
-        </w:rPr>
-        <w:t>byproduct</w:t>
-      </w:r>
-      <w:r>
-        <w:rPr>
-          <w:color w:val="4472C4" w:themeColor="accent5"/>
-        </w:rPr>
-        <w:t>” to “small versus big”</w:t>
-      </w:r>
-      <w:r>
-        <w:rPr>
-          <w:color w:val="4472C4" w:themeColor="accent5"/>
-        </w:rPr>
-        <w:t xml:space="preserve">. </w:t>
+        <w:ind w:left="0"/>
+      </w:pPr>
+    </w:p>
+    <w:p>
+      <w:pPr>
+        <w:rPr>
+          <w:color w:val="4472C4" w:themeColor="accent5"/>
+        </w:rPr>
+      </w:pPr>
+      <w:r>
+        <w:rPr>
+          <w:color w:val="4472C4" w:themeColor="accent5"/>
+        </w:rPr>
+        <w:t>Response:</w:t>
+      </w:r>
+      <w:r>
+        <w:rPr>
+          <w:color w:val="4472C4" w:themeColor="accent5"/>
+        </w:rPr>
+        <w:t xml:space="preserve"> we also considered the same issue when we introduce the concept in the paper, and finally we decide to use “accuracy” instead of “precision”. According to the ISO definition, accuracy describes a combination of both types of observational error, including random and systematic, while precision only covers random errors. In other words,</w:t>
+      </w:r>
+      <w:r>
+        <w:rPr>
+          <w:color w:val="4472C4" w:themeColor="accent5"/>
+        </w:rPr>
+        <w:t xml:space="preserve"> </w:t>
+      </w:r>
+      <w:r>
+        <w:rPr>
+          <w:color w:val="4472C4" w:themeColor="accent5"/>
+        </w:rPr>
+        <w:t>accuracy refers to closeness of the me</w:t>
+      </w:r>
+      <w:r>
+        <w:rPr>
+          <w:color w:val="4472C4" w:themeColor="accent5"/>
+        </w:rPr>
+        <w:t>asurements to a specific value, w</w:t>
+      </w:r>
+      <w:r>
+        <w:rPr>
+          <w:color w:val="4472C4" w:themeColor="accent5"/>
+        </w:rPr>
+        <w:t>hile precision refers to the closeness of the measurements to each other.</w:t>
+      </w:r>
+      <w:r>
+        <w:rPr>
+          <w:color w:val="4472C4" w:themeColor="accent5"/>
+        </w:rPr>
+        <w:t xml:space="preserve"> </w:t>
+      </w:r>
+    </w:p>
+    <w:p>
+      <w:pPr>
+        <w:ind w:firstLine="720"/>
+        <w:rPr>
+          <w:color w:val="4472C4" w:themeColor="accent5"/>
+        </w:rPr>
+      </w:pPr>
+      <w:r>
+        <w:rPr>
+          <w:color w:val="4472C4" w:themeColor="accent5"/>
+        </w:rPr>
+        <w:t xml:space="preserve">As for </w:t>
+      </w:r>
+      <w:r>
+        <w:rPr>
+          <w:color w:val="4472C4" w:themeColor="accent5"/>
+        </w:rPr>
+        <w:t>the temporal accuracy</w:t>
+      </w:r>
+      <w:r>
+        <w:rPr>
+          <w:color w:val="4472C4" w:themeColor="accent5"/>
+        </w:rPr>
+        <w:t>, the error it measures includes systematic error: due to the delay of measuring, the time of measured value is always later than the time of actual event. This is not a random error</w:t>
+      </w:r>
+      <w:r>
+        <w:rPr>
+          <w:color w:val="4472C4" w:themeColor="accent5"/>
+        </w:rPr>
+        <w:t xml:space="preserve"> since it is one-sided. This is the main reason why we decided to name it temporal accuracy.</w:t>
+      </w:r>
+      <w:r>
+        <w:rPr>
+          <w:color w:val="4472C4" w:themeColor="accent5"/>
+        </w:rPr>
+        <w:t xml:space="preserve"> </w:t>
       </w:r>
     </w:p>
     <w:p>
       <w:pPr>
         <w:pStyle w:val="ListParagraph"/>
+        <w:ind w:left="360"/>
       </w:pPr>
     </w:p>
     <w:p>
@@ -329,24 +615,78 @@
         </w:numPr>
       </w:pPr>
       <w:r>
-        <w:t>The stated drawbacks of small data could be revisited slightly given that such data sources are of</w:t>
-      </w:r>
-      <w:r>
-        <w:t>ten carefully sampled (p.15</w:t>
-      </w:r>
-      <w:r>
-        <w:t>).</w:t>
-      </w:r>
-      <w:r>
-        <w:br/>
-      </w:r>
-    </w:p>
-    <w:p>
-      <w:r>
-        <w:t>This is a good point. We added this to the text.</w:t>
-      </w:r>
-    </w:p>
-    <w:p/>
+        <w:t>On p.15 ln.8, small data are still associated with ‘deliberate’, but as the examples of AVL or GTFS show,</w:t>
+      </w:r>
+      <w:r>
+        <w:t xml:space="preserve"> these are big yet deliberate.</w:t>
+      </w:r>
+    </w:p>
+    <w:p>
+      <w:pPr>
+        <w:pStyle w:val="ListParagraph"/>
+      </w:pPr>
+    </w:p>
+    <w:p>
+      <w:pPr>
+        <w:rPr>
+          <w:color w:val="4472C4" w:themeColor="accent5"/>
+        </w:rPr>
+      </w:pPr>
+      <w:r>
+        <w:rPr>
+          <w:color w:val="4472C4" w:themeColor="accent5"/>
+        </w:rPr>
+        <w:t xml:space="preserve">Response: We apologize for the neglect, since all “deliberate” should be removed in the last draft. </w:t>
+      </w:r>
+      <w:r>
+        <w:rPr>
+          <w:color w:val="4472C4" w:themeColor="accent5"/>
+        </w:rPr>
+        <w:t>W</w:t>
+      </w:r>
+      <w:r>
+        <w:rPr>
+          <w:color w:val="4472C4" w:themeColor="accent5"/>
+        </w:rPr>
+        <w:t xml:space="preserve">e deleted the </w:t>
+      </w:r>
+      <w:r>
+        <w:rPr>
+          <w:color w:val="4472C4" w:themeColor="accent5"/>
+        </w:rPr>
+        <w:t xml:space="preserve">word </w:t>
+      </w:r>
+      <w:r>
+        <w:rPr>
+          <w:color w:val="4472C4" w:themeColor="accent5"/>
+        </w:rPr>
+        <w:t xml:space="preserve">in this section, for </w:t>
+      </w:r>
+      <w:r>
+        <w:rPr>
+          <w:color w:val="4472C4" w:themeColor="accent5"/>
+        </w:rPr>
+        <w:t xml:space="preserve">we want to shift the focus from “deliberate versus </w:t>
+      </w:r>
+      <w:r>
+        <w:rPr>
+          <w:color w:val="4472C4" w:themeColor="accent5"/>
+        </w:rPr>
+        <w:t>byproduct</w:t>
+      </w:r>
+      <w:r>
+        <w:rPr>
+          <w:color w:val="4472C4" w:themeColor="accent5"/>
+        </w:rPr>
+        <w:t>” to “small versus big”</w:t>
+      </w:r>
+      <w:r>
+        <w:rPr>
+          <w:color w:val="4472C4" w:themeColor="accent5"/>
+        </w:rPr>
+        <w:t xml:space="preserve">. </w:t>
+      </w:r>
+    </w:p>
     <w:p>
       <w:pPr>
         <w:pStyle w:val="ListParagraph"/>
@@ -361,11 +701,13 @@
         </w:numPr>
       </w:pPr>
       <w:r>
-        <w:lastRenderedPageBreak/>
-        <w:t xml:space="preserve">P.31 ln 13, I wasn’t sure if the authors refer to the frequency of the ‘generating’ service or the ‘receiving’ service. I would expect correlations between ‘transfer risk’ and the receiving service. Perhaps the authors could clarify which </w:t>
-      </w:r>
-      <w:r>
-        <w:t>type of service they refer to.</w:t>
+        <w:t>The stated drawbacks of small data could be revisited slightly given that such data sources are of</w:t>
+      </w:r>
+      <w:r>
+        <w:t>ten carefully sampled (p.15</w:t>
+      </w:r>
+      <w:r>
+        <w:t>).</w:t>
       </w:r>
       <w:r>
         <w:br/>
@@ -373,127 +715,36 @@
     </w:p>
     <w:p>
       <w:pPr>
-        <w:pStyle w:val="ListParagraph"/>
-        <w:ind w:left="0"/>
-      </w:pPr>
-      <w:r>
-        <w:t xml:space="preserve">This is a good question. We are using the average frequency of both generating and receiving services. </w:t>
-      </w:r>
-      <w:r>
-        <w:t xml:space="preserve">We believe the correlation results between transfer risk and the receiving services is close, since </w:t>
-      </w:r>
-      <w:r>
-        <w:t xml:space="preserve">at each stop </w:t>
-      </w:r>
-      <w:r>
-        <w:t xml:space="preserve">each receiving trip in a transfer can also be a generating trip in another transfer. For example, transfer A consist of generating trip </w:t>
-      </w:r>
-      <w:r>
-        <w:rPr>
-          <w:i/>
-        </w:rPr>
-        <w:t>a</w:t>
-      </w:r>
-      <w:r>
-        <w:t xml:space="preserve"> </w:t>
-      </w:r>
-      <w:r>
-        <w:t xml:space="preserve">(route 1) </w:t>
-      </w:r>
-      <w:r>
-        <w:t xml:space="preserve">and receiving trip </w:t>
-      </w:r>
-      <w:r>
-        <w:rPr>
-          <w:i/>
-        </w:rPr>
-        <w:t>b</w:t>
-      </w:r>
-      <w:r>
-        <w:rPr>
-          <w:i/>
-        </w:rPr>
-        <w:t xml:space="preserve"> </w:t>
-      </w:r>
-      <w:r>
-        <w:t>(route 2)</w:t>
-      </w:r>
-      <w:r>
-        <w:t>;</w:t>
-      </w:r>
-      <w:r>
-        <w:t xml:space="preserve"> while transfer B consists of </w:t>
-      </w:r>
-      <w:r>
-        <w:t xml:space="preserve">generating trip </w:t>
-      </w:r>
-      <w:r>
-        <w:rPr>
-          <w:i/>
-        </w:rPr>
-        <w:t>b</w:t>
-      </w:r>
-      <w:r>
-        <w:rPr>
-          <w:i/>
-        </w:rPr>
-        <w:t xml:space="preserve"> </w:t>
-      </w:r>
-      <w:r>
-        <w:t>and</w:t>
-      </w:r>
-      <w:r>
-        <w:rPr>
-          <w:i/>
-        </w:rPr>
-        <w:t xml:space="preserve"> </w:t>
-      </w:r>
-      <w:r>
-        <w:t>receiving trip c</w:t>
-      </w:r>
-      <w:r>
-        <w:t xml:space="preserve"> (an later trip for route 1)</w:t>
-      </w:r>
-      <w:r>
-        <w:t>; and for most trips</w:t>
-      </w:r>
-      <w:r>
-        <w:t xml:space="preserve"> (except for the earliest and latest one)</w:t>
-      </w:r>
-      <w:r>
-        <w:t>, there are at least two counterparts</w:t>
-      </w:r>
-      <w:r>
-        <w:t>:</w:t>
-      </w:r>
-      <w:r>
-        <w:t xml:space="preserve"> one with itself as generating trip and the other with itself as receiving trip. Therefore, </w:t>
-      </w:r>
-      <w:r>
-        <w:t>compared with calculating</w:t>
-      </w:r>
-      <w:r>
-        <w:t xml:space="preserve"> the headway/frequency of generating/receiving </w:t>
-      </w:r>
-      <w:r>
-        <w:t xml:space="preserve">trips alone, we are merely </w:t>
-      </w:r>
-      <w:r>
-        <w:t>counting twice if we calculate the total average and the average will stay the same. And, our correlation analyses have a very</w:t>
-      </w:r>
-      <w:r>
-        <w:t xml:space="preserve"> coarse granularity: hourly analysis has 19 data points and daily analysis only has 3 data points. </w:t>
-      </w:r>
-      <w:r>
-        <w:t>Therefore, we can say it will not change the results.</w:t>
-      </w:r>
-    </w:p>
-    <w:p>
-      <w:pPr>
-        <w:pStyle w:val="ListParagraph"/>
-        <w:ind w:left="0"/>
-      </w:pPr>
-    </w:p>
+        <w:rPr>
+          <w:color w:val="4472C4" w:themeColor="accent5"/>
+        </w:rPr>
+      </w:pPr>
+      <w:r>
+        <w:rPr>
+          <w:color w:val="4472C4" w:themeColor="accent5"/>
+        </w:rPr>
+        <w:t xml:space="preserve">Response: </w:t>
+      </w:r>
+      <w:r>
+        <w:rPr>
+          <w:color w:val="4472C4" w:themeColor="accent5"/>
+        </w:rPr>
+        <w:t>This is a good point. We added this to the text</w:t>
+      </w:r>
+      <w:r>
+        <w:rPr>
+          <w:color w:val="4472C4" w:themeColor="accent5"/>
+        </w:rPr>
+        <w:t xml:space="preserve"> in section 2.1, paragraph “Small data”</w:t>
+      </w:r>
+      <w:r>
+        <w:rPr>
+          <w:color w:val="4472C4" w:themeColor="accent5"/>
+        </w:rPr>
+        <w:t>.</w:t>
+      </w:r>
+    </w:p>
+    <w:p/>
     <w:p>
       <w:pPr>
         <w:pStyle w:val="ListParagraph"/>
@@ -508,10 +759,10 @@
         </w:numPr>
       </w:pPr>
       <w:r>
-        <w:t>P.31 ln 38, I couldn’t follow why ‘transfer risk’ increases at night. I would expect that it reduces, in p</w:t>
-      </w:r>
-      <w:r>
-        <w:t>articular due to less traffic.</w:t>
+        <w:t xml:space="preserve">P.31 ln 13, I wasn’t sure if the authors refer to the frequency of the ‘generating’ service or the ‘receiving’ service. I would expect correlations between ‘transfer risk’ and the receiving service. Perhaps the authors could clarify which </w:t>
+      </w:r>
+      <w:r>
+        <w:t>type of service they refer to.</w:t>
       </w:r>
       <w:r>
         <w:br/>
@@ -521,66 +772,355 @@
       <w:pPr>
         <w:pStyle w:val="ListParagraph"/>
         <w:ind w:left="0"/>
-      </w:pPr>
-      <w:r>
-        <w:t>Yes, this is surely</w:t>
-      </w:r>
-      <w:r>
-        <w:t xml:space="preserve"> anti-intuitive</w:t>
-      </w:r>
-      <w:r>
+        <w:rPr>
+          <w:color w:val="4472C4" w:themeColor="accent5"/>
+        </w:rPr>
+      </w:pPr>
+      <w:r>
+        <w:rPr>
+          <w:color w:val="4472C4" w:themeColor="accent5"/>
+        </w:rPr>
+        <w:t xml:space="preserve">Response: </w:t>
+      </w:r>
+      <w:r>
+        <w:rPr>
+          <w:color w:val="4472C4" w:themeColor="accent5"/>
+        </w:rPr>
+        <w:t xml:space="preserve">This is a good question. We are using the average frequency of both generating and receiving services. </w:t>
+      </w:r>
+      <w:r>
+        <w:rPr>
+          <w:color w:val="4472C4" w:themeColor="accent5"/>
+        </w:rPr>
+        <w:t xml:space="preserve">We believe the correlation results between transfer risk and the receiving services is close, since </w:t>
+      </w:r>
+      <w:r>
+        <w:rPr>
+          <w:color w:val="4472C4" w:themeColor="accent5"/>
+        </w:rPr>
+        <w:t xml:space="preserve">at each stop </w:t>
+      </w:r>
+      <w:r>
+        <w:rPr>
+          <w:color w:val="4472C4" w:themeColor="accent5"/>
+        </w:rPr>
+        <w:t xml:space="preserve">each receiving trip in a transfer can also be a generating trip in another transfer. For example, transfer A consist of generating trip </w:t>
+      </w:r>
+      <w:r>
+        <w:rPr>
+          <w:i/>
+          <w:color w:val="4472C4" w:themeColor="accent5"/>
+        </w:rPr>
+        <w:t>a</w:t>
+      </w:r>
+      <w:r>
+        <w:rPr>
+          <w:color w:val="4472C4" w:themeColor="accent5"/>
+        </w:rPr>
+        <w:t xml:space="preserve"> </w:t>
+      </w:r>
+      <w:r>
+        <w:rPr>
+          <w:color w:val="4472C4" w:themeColor="accent5"/>
+        </w:rPr>
+        <w:t xml:space="preserve">(route 1) </w:t>
+      </w:r>
+      <w:r>
+        <w:rPr>
+          <w:color w:val="4472C4" w:themeColor="accent5"/>
+        </w:rPr>
+        <w:t xml:space="preserve">and receiving trip </w:t>
+      </w:r>
+      <w:r>
+        <w:rPr>
+          <w:i/>
+          <w:color w:val="4472C4" w:themeColor="accent5"/>
+        </w:rPr>
+        <w:t>b</w:t>
+      </w:r>
+      <w:r>
+        <w:rPr>
+          <w:i/>
+          <w:color w:val="4472C4" w:themeColor="accent5"/>
+        </w:rPr>
+        <w:t xml:space="preserve"> </w:t>
+      </w:r>
+      <w:r>
+        <w:rPr>
+          <w:color w:val="4472C4" w:themeColor="accent5"/>
+        </w:rPr>
+        <w:t>(route 2)</w:t>
+      </w:r>
+      <w:r>
+        <w:rPr>
+          <w:color w:val="4472C4" w:themeColor="accent5"/>
+        </w:rPr>
+        <w:t>;</w:t>
+      </w:r>
+      <w:r>
+        <w:rPr>
+          <w:color w:val="4472C4" w:themeColor="accent5"/>
+        </w:rPr>
+        <w:t xml:space="preserve"> while transfer B consists of </w:t>
+      </w:r>
+      <w:r>
+        <w:rPr>
+          <w:color w:val="4472C4" w:themeColor="accent5"/>
+        </w:rPr>
+        <w:t xml:space="preserve">generating trip </w:t>
+      </w:r>
+      <w:r>
+        <w:rPr>
+          <w:i/>
+          <w:color w:val="4472C4" w:themeColor="accent5"/>
+        </w:rPr>
+        <w:t xml:space="preserve">b </w:t>
+      </w:r>
+      <w:r>
+        <w:rPr>
+          <w:color w:val="4472C4" w:themeColor="accent5"/>
+        </w:rPr>
+        <w:t>and</w:t>
+      </w:r>
+      <w:r>
+        <w:rPr>
+          <w:i/>
+          <w:color w:val="4472C4" w:themeColor="accent5"/>
+        </w:rPr>
+        <w:t xml:space="preserve"> </w:t>
+      </w:r>
+      <w:r>
+        <w:rPr>
+          <w:color w:val="4472C4" w:themeColor="accent5"/>
+        </w:rPr>
+        <w:t>receiving trip c</w:t>
+      </w:r>
+      <w:r>
+        <w:rPr>
+          <w:color w:val="4472C4" w:themeColor="accent5"/>
+        </w:rPr>
+        <w:t xml:space="preserve"> (an later trip for route 1)</w:t>
+      </w:r>
+      <w:r>
+        <w:rPr>
+          <w:color w:val="4472C4" w:themeColor="accent5"/>
+        </w:rPr>
+        <w:t>; and for most trips</w:t>
+      </w:r>
+      <w:r>
+        <w:rPr>
+          <w:color w:val="4472C4" w:themeColor="accent5"/>
+        </w:rPr>
+        <w:t xml:space="preserve"> (except for the earliest and latest one)</w:t>
+      </w:r>
+      <w:r>
+        <w:rPr>
+          <w:color w:val="4472C4" w:themeColor="accent5"/>
+        </w:rPr>
+        <w:t>, there are at least two counterparts</w:t>
+      </w:r>
+      <w:r>
+        <w:rPr>
+          <w:color w:val="4472C4" w:themeColor="accent5"/>
+        </w:rPr>
+        <w:t>:</w:t>
+      </w:r>
+      <w:r>
+        <w:rPr>
+          <w:color w:val="4472C4" w:themeColor="accent5"/>
+        </w:rPr>
+        <w:t xml:space="preserve"> one with itself as generating trip and the other with itself as receiving trip. </w:t>
+      </w:r>
+      <w:r>
+        <w:rPr>
+          <w:color w:val="4472C4" w:themeColor="accent5"/>
+        </w:rPr>
+        <w:t>Therefore, compared with calculating the headway/frequency of generating/receiving trips alone, we are merely counting twice if we calculate the total average and the average will stay the same</w:t>
+      </w:r>
+      <w:r>
+        <w:rPr>
+          <w:color w:val="4472C4" w:themeColor="accent5"/>
+        </w:rPr>
         <w:t>.</w:t>
       </w:r>
       <w:r>
+        <w:rPr>
+          <w:color w:val="4472C4" w:themeColor="accent5"/>
+        </w:rPr>
         <w:t xml:space="preserve"> </w:t>
       </w:r>
       <w:r>
-        <w:t>However,</w:t>
-      </w:r>
-      <w:r>
-        <w:t xml:space="preserve"> this will make more sense when we </w:t>
-      </w:r>
-      <w:r>
-        <w:t xml:space="preserve">consider </w:t>
-      </w:r>
-      <w:r>
-        <w:t xml:space="preserve">that the bus trips </w:t>
-      </w:r>
-      <w:r>
-        <w:t xml:space="preserve">in operation </w:t>
-      </w:r>
-      <w:r>
-        <w:t>are also changing.</w:t>
-      </w:r>
-      <w:r>
+        <w:rPr>
+          <w:color w:val="4472C4" w:themeColor="accent5"/>
+        </w:rPr>
+        <w:fldChar w:fldCharType="begin"/>
+      </w:r>
+      <w:r>
+        <w:rPr>
+          <w:color w:val="4472C4" w:themeColor="accent5"/>
+        </w:rPr>
+        <w:instrText xml:space="preserve"> REF _Ref34220347 \h </w:instrText>
+      </w:r>
+      <w:r>
+        <w:rPr>
+          <w:color w:val="4472C4" w:themeColor="accent5"/>
+        </w:rPr>
+      </w:r>
+      <w:r>
+        <w:rPr>
+          <w:color w:val="4472C4" w:themeColor="accent5"/>
+        </w:rPr>
+        <w:instrText xml:space="preserve"> \* MERGEFORMAT </w:instrText>
+      </w:r>
+      <w:r>
+        <w:rPr>
+          <w:color w:val="4472C4" w:themeColor="accent5"/>
+        </w:rPr>
+        <w:fldChar w:fldCharType="separate"/>
+      </w:r>
+      <w:r>
+        <w:rPr>
+          <w:color w:val="4472C4" w:themeColor="accent5"/>
+        </w:rPr>
+        <w:t>Figure 1</w:t>
+      </w:r>
+      <w:r>
+        <w:rPr>
+          <w:color w:val="4472C4" w:themeColor="accent5"/>
+        </w:rPr>
+        <w:fldChar w:fldCharType="end"/>
+      </w:r>
+      <w:r>
+        <w:rPr>
+          <w:color w:val="4472C4" w:themeColor="accent5"/>
+        </w:rPr>
+        <w:t xml:space="preserve"> shows the relationship between all transfer trips and only receiving trips.</w:t>
+      </w:r>
+      <w:r>
+        <w:rPr>
+          <w:color w:val="4472C4" w:themeColor="accent5"/>
+        </w:rPr>
         <w:t xml:space="preserve"> </w:t>
       </w:r>
       <w:r>
-        <w:t>D</w:t>
-      </w:r>
-      <w:r>
-        <w:t>uring the night, the percentage of transfers on the High Street (the major north-south thoroughfare in Columbus, indicated by a red circle in Figure 2 in the main text) is increasing</w:t>
-      </w:r>
-      <w:r>
-        <w:t xml:space="preserve"> since other bus trips involved with transfers will not run in late hours</w:t>
-      </w:r>
-      <w:r>
-        <w:t>. As we introduced in the paper, the risk of missed transfer</w:t>
-      </w:r>
-      <w:r>
-        <w:t xml:space="preserve"> or transfer risk</w:t>
-      </w:r>
-      <w:r>
-        <w:t xml:space="preserve"> is relatively high on this road. Since these</w:t>
-      </w:r>
-      <w:r>
-        <w:t xml:space="preserve"> highly missed buses on the High Street are basically only buses in operation during the late night hours</w:t>
-      </w:r>
-      <w:r>
-        <w:t>, the risk of missed transfers is surely higher</w:t>
-      </w:r>
-      <w:r>
-        <w:t xml:space="preserve">. </w:t>
+        <w:rPr>
+          <w:color w:val="4472C4" w:themeColor="accent5"/>
+        </w:rPr>
+        <w:t>Therefore, we can say it will not change the results.</w:t>
+      </w:r>
+    </w:p>
+    <w:p>
+      <w:pPr>
+        <w:pStyle w:val="ListParagraph"/>
+        <w:keepNext/>
+        <w:ind w:left="0"/>
+        <w:jc w:val="center"/>
+      </w:pPr>
+      <w:r>
+        <w:rPr>
+          <w:noProof/>
+        </w:rPr>
+        <w:lastRenderedPageBreak/>
+        <w:drawing>
+          <wp:inline distT="0" distB="0" distL="0" distR="0" wp14:anchorId="3373AAF0" wp14:editId="3B0C9256">
+            <wp:extent cx="4572000" cy="4238625"/>
+            <wp:effectExtent l="0" t="0" r="0" b="9525"/>
+            <wp:docPr id="1" name="Chart 1"/>
+            <wp:cNvGraphicFramePr/>
+            <a:graphic xmlns:a="http://schemas.openxmlformats.org/drawingml/2006/main">
+              <a:graphicData uri="http://schemas.openxmlformats.org/drawingml/2006/chart">
+                <c:chart xmlns:c="http://schemas.openxmlformats.org/drawingml/2006/chart" xmlns:r="http://schemas.openxmlformats.org/officeDocument/2006/relationships" r:id="rId8"/>
+              </a:graphicData>
+            </a:graphic>
+          </wp:inline>
+        </w:drawing>
+      </w:r>
+    </w:p>
+    <w:p>
+      <w:pPr>
+        <w:pStyle w:val="Caption"/>
+        <w:jc w:val="center"/>
+        <w:rPr>
+          <w:i w:val="0"/>
+          <w:color w:val="auto"/>
+          <w:sz w:val="24"/>
+        </w:rPr>
+      </w:pPr>
+      <w:bookmarkStart w:id="1" w:name="_Ref34220347"/>
+      <w:r>
+        <w:rPr>
+          <w:i w:val="0"/>
+          <w:color w:val="auto"/>
+          <w:sz w:val="24"/>
+        </w:rPr>
+        <w:t xml:space="preserve">Figure </w:t>
+      </w:r>
+      <w:r>
+        <w:rPr>
+          <w:i w:val="0"/>
+          <w:color w:val="auto"/>
+          <w:sz w:val="24"/>
+        </w:rPr>
+        <w:fldChar w:fldCharType="begin"/>
+      </w:r>
+      <w:r>
+        <w:rPr>
+          <w:i w:val="0"/>
+          <w:color w:val="auto"/>
+          <w:sz w:val="24"/>
+        </w:rPr>
+        <w:instrText xml:space="preserve"> SEQ Figure \* ARABIC </w:instrText>
+      </w:r>
+      <w:r>
+        <w:rPr>
+          <w:i w:val="0"/>
+          <w:color w:val="auto"/>
+          <w:sz w:val="24"/>
+        </w:rPr>
+        <w:fldChar w:fldCharType="separate"/>
+      </w:r>
+      <w:r>
+        <w:rPr>
+          <w:i w:val="0"/>
+          <w:noProof/>
+          <w:color w:val="auto"/>
+          <w:sz w:val="24"/>
+        </w:rPr>
+        <w:t>1</w:t>
+      </w:r>
+      <w:r>
+        <w:rPr>
+          <w:i w:val="0"/>
+          <w:color w:val="auto"/>
+          <w:sz w:val="24"/>
+        </w:rPr>
+        <w:fldChar w:fldCharType="end"/>
+      </w:r>
+      <w:bookmarkEnd w:id="1"/>
+      <w:r>
+        <w:rPr>
+          <w:i w:val="0"/>
+          <w:color w:val="auto"/>
+          <w:sz w:val="24"/>
+        </w:rPr>
+        <w:t xml:space="preserve"> </w:t>
+      </w:r>
+      <w:r>
+        <w:rPr>
+          <w:rFonts w:hint="eastAsia"/>
+          <w:i w:val="0"/>
+          <w:color w:val="auto"/>
+          <w:sz w:val="24"/>
+        </w:rPr>
+        <w:t>The</w:t>
+      </w:r>
+      <w:r>
+        <w:rPr>
+          <w:i w:val="0"/>
+          <w:color w:val="auto"/>
+          <w:sz w:val="24"/>
+        </w:rPr>
+        <w:t xml:space="preserve"> relationship between headway of all transfer trips and only receiving trips.</w:t>
       </w:r>
     </w:p>
     <w:p>
@@ -603,10 +1143,10 @@
         </w:numPr>
       </w:pPr>
       <w:r>
-        <w:t>On ‘transfer risk’, I still find the term somewhat misleading. Perhaps a more accurate term could be found, such a</w:t>
-      </w:r>
-      <w:r>
-        <w:t>s ‘risk of failed transfers’.</w:t>
+        <w:t>P.31 ln 38, I couldn’t follow why ‘transfer risk’ increases at night. I would expect that it reduces, in p</w:t>
+      </w:r>
+      <w:r>
+        <w:t>articular due to less traffic.</w:t>
       </w:r>
       <w:r>
         <w:br/>
@@ -616,40 +1156,244 @@
       <w:pPr>
         <w:pStyle w:val="ListParagraph"/>
         <w:ind w:left="0"/>
-      </w:pPr>
-      <w:r>
+        <w:rPr>
+          <w:color w:val="4472C4" w:themeColor="accent5"/>
+        </w:rPr>
+      </w:pPr>
+      <w:r>
+        <w:rPr>
+          <w:color w:val="4472C4" w:themeColor="accent5"/>
+        </w:rPr>
+        <w:t xml:space="preserve">Response: </w:t>
+      </w:r>
+      <w:r>
+        <w:rPr>
+          <w:color w:val="4472C4" w:themeColor="accent5"/>
+        </w:rPr>
+        <w:t>Yes, this is surely</w:t>
+      </w:r>
+      <w:r>
+        <w:rPr>
+          <w:color w:val="4472C4" w:themeColor="accent5"/>
+        </w:rPr>
+        <w:t xml:space="preserve"> anti-intuitive</w:t>
+      </w:r>
+      <w:r>
+        <w:rPr>
+          <w:color w:val="4472C4" w:themeColor="accent5"/>
+        </w:rPr>
+        <w:t>.</w:t>
+      </w:r>
+      <w:r>
+        <w:rPr>
+          <w:color w:val="4472C4" w:themeColor="accent5"/>
+        </w:rPr>
+        <w:t xml:space="preserve"> </w:t>
+      </w:r>
+      <w:r>
+        <w:rPr>
+          <w:color w:val="4472C4" w:themeColor="accent5"/>
+        </w:rPr>
+        <w:t>However,</w:t>
+      </w:r>
+      <w:r>
+        <w:rPr>
+          <w:color w:val="4472C4" w:themeColor="accent5"/>
+        </w:rPr>
+        <w:t xml:space="preserve"> this will make more sense when we </w:t>
+      </w:r>
+      <w:r>
+        <w:rPr>
+          <w:color w:val="4472C4" w:themeColor="accent5"/>
+        </w:rPr>
+        <w:t xml:space="preserve">consider </w:t>
+      </w:r>
+      <w:r>
+        <w:rPr>
+          <w:color w:val="4472C4" w:themeColor="accent5"/>
+        </w:rPr>
+        <w:t xml:space="preserve">that the bus trips </w:t>
+      </w:r>
+      <w:r>
+        <w:rPr>
+          <w:color w:val="4472C4" w:themeColor="accent5"/>
+        </w:rPr>
+        <w:t xml:space="preserve">in operation </w:t>
+      </w:r>
+      <w:r>
+        <w:rPr>
+          <w:color w:val="4472C4" w:themeColor="accent5"/>
+        </w:rPr>
+        <w:t>are also changing.</w:t>
+      </w:r>
+      <w:r>
+        <w:rPr>
+          <w:color w:val="4472C4" w:themeColor="accent5"/>
+        </w:rPr>
+        <w:t xml:space="preserve"> </w:t>
+      </w:r>
+      <w:r>
+        <w:rPr>
+          <w:color w:val="4472C4" w:themeColor="accent5"/>
+        </w:rPr>
+        <w:t>D</w:t>
+      </w:r>
+      <w:r>
+        <w:rPr>
+          <w:color w:val="4472C4" w:themeColor="accent5"/>
+        </w:rPr>
+        <w:t>uring the night, the percentage of transfers on the High Street (the major north-south thoroughfare in Columbus, indicated by a red circle in Figure 2 in the main text) is increasing</w:t>
+      </w:r>
+      <w:r>
+        <w:rPr>
+          <w:color w:val="4472C4" w:themeColor="accent5"/>
+        </w:rPr>
+        <w:t xml:space="preserve"> since other bus trips involved with transfers will not run in late hours</w:t>
+      </w:r>
+      <w:r>
+        <w:rPr>
+          <w:color w:val="4472C4" w:themeColor="accent5"/>
+        </w:rPr>
+        <w:t>. As we introduced in the paper, the risk of missed transfer</w:t>
+      </w:r>
+      <w:r>
+        <w:rPr>
+          <w:color w:val="4472C4" w:themeColor="accent5"/>
+        </w:rPr>
+        <w:t xml:space="preserve"> or transfer risk</w:t>
+      </w:r>
+      <w:r>
+        <w:rPr>
+          <w:color w:val="4472C4" w:themeColor="accent5"/>
+        </w:rPr>
+        <w:t xml:space="preserve"> is relatively high on this road. Since these</w:t>
+      </w:r>
+      <w:r>
+        <w:rPr>
+          <w:color w:val="4472C4" w:themeColor="accent5"/>
+        </w:rPr>
+        <w:t xml:space="preserve"> highly missed buses on the High Street are basically only buses in operation during the late night hours</w:t>
+      </w:r>
+      <w:r>
+        <w:rPr>
+          <w:color w:val="4472C4" w:themeColor="accent5"/>
+        </w:rPr>
+        <w:t>, the risk of missed transfers is surely higher</w:t>
+      </w:r>
+      <w:r>
+        <w:rPr>
+          <w:color w:val="4472C4" w:themeColor="accent5"/>
+        </w:rPr>
+        <w:t xml:space="preserve">. </w:t>
+      </w:r>
+    </w:p>
+    <w:p>
+      <w:pPr>
+        <w:pStyle w:val="ListParagraph"/>
+        <w:ind w:left="0"/>
+      </w:pPr>
+    </w:p>
+    <w:p>
+      <w:pPr>
+        <w:pStyle w:val="ListParagraph"/>
+      </w:pPr>
+    </w:p>
+    <w:p>
+      <w:pPr>
+        <w:pStyle w:val="ListParagraph"/>
+        <w:numPr>
+          <w:ilvl w:val="0"/>
+          <w:numId w:val="1"/>
+        </w:numPr>
+      </w:pPr>
+      <w:r>
+        <w:t>On ‘transfer risk’, I still find the term somewhat misleading. Perhaps a more accurate term could be found, such a</w:t>
+      </w:r>
+      <w:r>
+        <w:t>s ‘risk of failed transfers’.</w:t>
+      </w:r>
+      <w:r>
+        <w:br/>
+      </w:r>
+    </w:p>
+    <w:p>
+      <w:pPr>
+        <w:pStyle w:val="ListParagraph"/>
+        <w:ind w:left="0"/>
+        <w:rPr>
+          <w:color w:val="4472C4" w:themeColor="accent5"/>
+        </w:rPr>
+      </w:pPr>
+      <w:r>
+        <w:rPr>
+          <w:color w:val="4472C4" w:themeColor="accent5"/>
+        </w:rPr>
+        <w:t xml:space="preserve">Response: </w:t>
+      </w:r>
+      <w:r>
+        <w:rPr>
+          <w:color w:val="4472C4" w:themeColor="accent5"/>
+        </w:rPr>
         <w:t>Per reviewer 1’s suggestion, w</w:t>
       </w:r>
       <w:r>
+        <w:rPr>
+          <w:color w:val="4472C4" w:themeColor="accent5"/>
+        </w:rPr>
         <w:t>e changed the term from “t</w:t>
       </w:r>
       <w:r>
+        <w:rPr>
+          <w:color w:val="4472C4" w:themeColor="accent5"/>
+        </w:rPr>
         <w:t>ransfer risk” to “risk of missing</w:t>
       </w:r>
       <w:r>
+        <w:rPr>
+          <w:color w:val="4472C4" w:themeColor="accent5"/>
+        </w:rPr>
         <w:t xml:space="preserve"> transfers” and “TR” to “RoMT”</w:t>
       </w:r>
       <w:r>
+        <w:rPr>
+          <w:color w:val="4472C4" w:themeColor="accent5"/>
+        </w:rPr>
         <w:t xml:space="preserve">. Please see </w:t>
       </w:r>
       <w:r>
+        <w:rPr>
+          <w:color w:val="4472C4" w:themeColor="accent5"/>
+        </w:rPr>
         <w:t>the corresponding highlighted words in the paper.</w:t>
       </w:r>
       <w:r>
+        <w:rPr>
+          <w:color w:val="4472C4" w:themeColor="accent5"/>
+        </w:rPr>
         <w:t xml:space="preserve"> We believe</w:t>
       </w:r>
       <w:r>
+        <w:rPr>
+          <w:color w:val="4472C4" w:themeColor="accent5"/>
+        </w:rPr>
         <w:t xml:space="preserve"> the new term will be less </w:t>
       </w:r>
       <w:r>
+        <w:rPr>
+          <w:color w:val="4472C4" w:themeColor="accent5"/>
+        </w:rPr>
         <w:t>misleading</w:t>
       </w:r>
-      <w:bookmarkStart w:id="0" w:name="_GoBack"/>
-      <w:bookmarkEnd w:id="0"/>
-      <w:r>
+      <w:r>
+        <w:rPr>
+          <w:color w:val="4472C4" w:themeColor="accent5"/>
+        </w:rPr>
         <w:t xml:space="preserve"> for new readers.</w:t>
       </w:r>
       <w:r>
+        <w:rPr>
+          <w:color w:val="4472C4" w:themeColor="accent5"/>
+        </w:rPr>
         <w:t xml:space="preserve"> </w:t>
       </w:r>
     </w:p>
@@ -866,8 +1610,192 @@
       </w:pPr>
     </w:lvl>
   </w:abstractNum>
+  <w:abstractNum w:abstractNumId="1" w15:restartNumberingAfterBreak="0">
+    <w:nsid w:val="1E7941DB"/>
+    <w:multiLevelType w:val="hybridMultilevel"/>
+    <w:tmpl w:val="2D9C3388"/>
+    <w:lvl w:ilvl="0" w:tplc="04090019">
+      <w:start w:val="1"/>
+      <w:numFmt w:val="lowerLetter"/>
+      <w:lvlText w:val="%1."/>
+      <w:lvlJc w:val="left"/>
+      <w:pPr>
+        <w:ind w:left="720" w:hanging="360"/>
+      </w:pPr>
+      <w:rPr>
+        <w:rFonts w:hint="default"/>
+      </w:rPr>
+    </w:lvl>
+    <w:lvl w:ilvl="1" w:tplc="04090019" w:tentative="1">
+      <w:start w:val="1"/>
+      <w:numFmt w:val="lowerLetter"/>
+      <w:lvlText w:val="%2."/>
+      <w:lvlJc w:val="left"/>
+      <w:pPr>
+        <w:ind w:left="1440" w:hanging="360"/>
+      </w:pPr>
+    </w:lvl>
+    <w:lvl w:ilvl="2" w:tplc="0409001B" w:tentative="1">
+      <w:start w:val="1"/>
+      <w:numFmt w:val="lowerRoman"/>
+      <w:lvlText w:val="%3."/>
+      <w:lvlJc w:val="right"/>
+      <w:pPr>
+        <w:ind w:left="2160" w:hanging="180"/>
+      </w:pPr>
+    </w:lvl>
+    <w:lvl w:ilvl="3" w:tplc="0409000F" w:tentative="1">
+      <w:start w:val="1"/>
+      <w:numFmt w:val="decimal"/>
+      <w:lvlText w:val="%4."/>
+      <w:lvlJc w:val="left"/>
+      <w:pPr>
+        <w:ind w:left="2880" w:hanging="360"/>
+      </w:pPr>
+    </w:lvl>
+    <w:lvl w:ilvl="4" w:tplc="04090019" w:tentative="1">
+      <w:start w:val="1"/>
+      <w:numFmt w:val="lowerLetter"/>
+      <w:lvlText w:val="%5."/>
+      <w:lvlJc w:val="left"/>
+      <w:pPr>
+        <w:ind w:left="3600" w:hanging="360"/>
+      </w:pPr>
+    </w:lvl>
+    <w:lvl w:ilvl="5" w:tplc="0409001B" w:tentative="1">
+      <w:start w:val="1"/>
+      <w:numFmt w:val="lowerRoman"/>
+      <w:lvlText w:val="%6."/>
+      <w:lvlJc w:val="right"/>
+      <w:pPr>
+        <w:ind w:left="4320" w:hanging="180"/>
+      </w:pPr>
+    </w:lvl>
+    <w:lvl w:ilvl="6" w:tplc="0409000F" w:tentative="1">
+      <w:start w:val="1"/>
+      <w:numFmt w:val="decimal"/>
+      <w:lvlText w:val="%7."/>
+      <w:lvlJc w:val="left"/>
+      <w:pPr>
+        <w:ind w:left="5040" w:hanging="360"/>
+      </w:pPr>
+    </w:lvl>
+    <w:lvl w:ilvl="7" w:tplc="04090019" w:tentative="1">
+      <w:start w:val="1"/>
+      <w:numFmt w:val="lowerLetter"/>
+      <w:lvlText w:val="%8."/>
+      <w:lvlJc w:val="left"/>
+      <w:pPr>
+        <w:ind w:left="5760" w:hanging="360"/>
+      </w:pPr>
+    </w:lvl>
+    <w:lvl w:ilvl="8" w:tplc="0409001B" w:tentative="1">
+      <w:start w:val="1"/>
+      <w:numFmt w:val="lowerRoman"/>
+      <w:lvlText w:val="%9."/>
+      <w:lvlJc w:val="right"/>
+      <w:pPr>
+        <w:ind w:left="6480" w:hanging="180"/>
+      </w:pPr>
+    </w:lvl>
+  </w:abstractNum>
+  <w:abstractNum w:abstractNumId="2" w15:restartNumberingAfterBreak="0">
+    <w:nsid w:val="506335FC"/>
+    <w:multiLevelType w:val="hybridMultilevel"/>
+    <w:tmpl w:val="5D0AC57C"/>
+    <w:lvl w:ilvl="0" w:tplc="04090019">
+      <w:start w:val="1"/>
+      <w:numFmt w:val="lowerLetter"/>
+      <w:lvlText w:val="%1."/>
+      <w:lvlJc w:val="left"/>
+      <w:pPr>
+        <w:ind w:left="720" w:hanging="360"/>
+      </w:pPr>
+      <w:rPr>
+        <w:rFonts w:hint="default"/>
+      </w:rPr>
+    </w:lvl>
+    <w:lvl w:ilvl="1" w:tplc="04090019" w:tentative="1">
+      <w:start w:val="1"/>
+      <w:numFmt w:val="lowerLetter"/>
+      <w:lvlText w:val="%2."/>
+      <w:lvlJc w:val="left"/>
+      <w:pPr>
+        <w:ind w:left="1440" w:hanging="360"/>
+      </w:pPr>
+    </w:lvl>
+    <w:lvl w:ilvl="2" w:tplc="0409001B" w:tentative="1">
+      <w:start w:val="1"/>
+      <w:numFmt w:val="lowerRoman"/>
+      <w:lvlText w:val="%3."/>
+      <w:lvlJc w:val="right"/>
+      <w:pPr>
+        <w:ind w:left="2160" w:hanging="180"/>
+      </w:pPr>
+    </w:lvl>
+    <w:lvl w:ilvl="3" w:tplc="0409000F" w:tentative="1">
+      <w:start w:val="1"/>
+      <w:numFmt w:val="decimal"/>
+      <w:lvlText w:val="%4."/>
+      <w:lvlJc w:val="left"/>
+      <w:pPr>
+        <w:ind w:left="2880" w:hanging="360"/>
+      </w:pPr>
+    </w:lvl>
+    <w:lvl w:ilvl="4" w:tplc="04090019" w:tentative="1">
+      <w:start w:val="1"/>
+      <w:numFmt w:val="lowerLetter"/>
+      <w:lvlText w:val="%5."/>
+      <w:lvlJc w:val="left"/>
+      <w:pPr>
+        <w:ind w:left="3600" w:hanging="360"/>
+      </w:pPr>
+    </w:lvl>
+    <w:lvl w:ilvl="5" w:tplc="0409001B" w:tentative="1">
+      <w:start w:val="1"/>
+      <w:numFmt w:val="lowerRoman"/>
+      <w:lvlText w:val="%6."/>
+      <w:lvlJc w:val="right"/>
+      <w:pPr>
+        <w:ind w:left="4320" w:hanging="180"/>
+      </w:pPr>
+    </w:lvl>
+    <w:lvl w:ilvl="6" w:tplc="0409000F" w:tentative="1">
+      <w:start w:val="1"/>
+      <w:numFmt w:val="decimal"/>
+      <w:lvlText w:val="%7."/>
+      <w:lvlJc w:val="left"/>
+      <w:pPr>
+        <w:ind w:left="5040" w:hanging="360"/>
+      </w:pPr>
+    </w:lvl>
+    <w:lvl w:ilvl="7" w:tplc="04090019" w:tentative="1">
+      <w:start w:val="1"/>
+      <w:numFmt w:val="lowerLetter"/>
+      <w:lvlText w:val="%8."/>
+      <w:lvlJc w:val="left"/>
+      <w:pPr>
+        <w:ind w:left="5760" w:hanging="360"/>
+      </w:pPr>
+    </w:lvl>
+    <w:lvl w:ilvl="8" w:tplc="0409001B" w:tentative="1">
+      <w:start w:val="1"/>
+      <w:numFmt w:val="lowerRoman"/>
+      <w:lvlText w:val="%9."/>
+      <w:lvlJc w:val="right"/>
+      <w:pPr>
+        <w:ind w:left="6480" w:hanging="180"/>
+      </w:pPr>
+    </w:lvl>
+  </w:abstractNum>
   <w:num w:numId="1">
     <w:abstractNumId w:val="0"/>
+  </w:num>
+  <w:num w:numId="2">
+    <w:abstractNumId w:val="2"/>
+  </w:num>
+  <w:num w:numId="3">
+    <w:abstractNumId w:val="1"/>
   </w:num>
 </w:numbering>
 </file>
@@ -1373,7 +2301,1094 @@
       <w:contextualSpacing/>
     </w:pPr>
   </w:style>
+  <w:style w:type="paragraph" w:styleId="Caption">
+    <w:name w:val="caption"/>
+    <w:basedOn w:val="Normal"/>
+    <w:next w:val="Normal"/>
+    <w:uiPriority w:val="35"/>
+    <w:unhideWhenUsed/>
+    <w:qFormat/>
+    <w:rsid w:val="005E3C44"/>
+    <w:pPr>
+      <w:spacing w:after="200"/>
+    </w:pPr>
+    <w:rPr>
+      <w:i/>
+      <w:iCs/>
+      <w:color w:val="44546A" w:themeColor="text2"/>
+      <w:sz w:val="18"/>
+      <w:szCs w:val="18"/>
+    </w:rPr>
+  </w:style>
 </w:styles>
+</file>
+
+<file path=word/charts/chart1.xml><?xml version="1.0" encoding="utf-8"?>
+<c:chartSpace xmlns:c="http://schemas.openxmlformats.org/drawingml/2006/chart" xmlns:a="http://schemas.openxmlformats.org/drawingml/2006/main" xmlns:r="http://schemas.openxmlformats.org/officeDocument/2006/relationships" xmlns:c16r2="http://schemas.microsoft.com/office/drawing/2015/06/chart">
+  <c:date1904 val="0"/>
+  <c:lang val="en-US"/>
+  <c:roundedCorners val="0"/>
+  <mc:AlternateContent xmlns:mc="http://schemas.openxmlformats.org/markup-compatibility/2006">
+    <mc:Choice xmlns:c14="http://schemas.microsoft.com/office/drawing/2007/8/2/chart" Requires="c14">
+      <c14:style val="102"/>
+    </mc:Choice>
+    <mc:Fallback>
+      <c:style val="2"/>
+    </mc:Fallback>
+  </mc:AlternateContent>
+  <c:chart>
+    <c:autoTitleDeleted val="1"/>
+    <c:plotArea>
+      <c:layout/>
+      <c:scatterChart>
+        <c:scatterStyle val="lineMarker"/>
+        <c:varyColors val="0"/>
+        <c:ser>
+          <c:idx val="0"/>
+          <c:order val="0"/>
+          <c:spPr>
+            <a:ln w="19050" cap="rnd">
+              <a:noFill/>
+              <a:round/>
+            </a:ln>
+            <a:effectLst/>
+          </c:spPr>
+          <c:marker>
+            <c:symbol val="circle"/>
+            <c:size val="5"/>
+            <c:spPr>
+              <a:solidFill>
+                <a:schemeClr val="accent1"/>
+              </a:solidFill>
+              <a:ln w="9525">
+                <a:solidFill>
+                  <a:schemeClr val="accent1"/>
+                </a:solidFill>
+              </a:ln>
+              <a:effectLst/>
+            </c:spPr>
+          </c:marker>
+          <c:xVal>
+            <c:numRef>
+              <c:f>hour_headway!$B$12:$Y$12</c:f>
+              <c:numCache>
+                <c:formatCode>General</c:formatCode>
+                <c:ptCount val="24"/>
+                <c:pt idx="0">
+                  <c:v>0</c:v>
+                </c:pt>
+                <c:pt idx="1">
+                  <c:v>0</c:v>
+                </c:pt>
+                <c:pt idx="2">
+                  <c:v>0</c:v>
+                </c:pt>
+                <c:pt idx="3">
+                  <c:v>0</c:v>
+                </c:pt>
+                <c:pt idx="4">
+                  <c:v>701.68050541516197</c:v>
+                </c:pt>
+                <c:pt idx="5">
+                  <c:v>879.87592182890796</c:v>
+                </c:pt>
+                <c:pt idx="6">
+                  <c:v>751.18209215862998</c:v>
+                </c:pt>
+                <c:pt idx="7">
+                  <c:v>734.22597359184294</c:v>
+                </c:pt>
+                <c:pt idx="8">
+                  <c:v>804.48130478516998</c:v>
+                </c:pt>
+                <c:pt idx="9">
+                  <c:v>804.61872085078505</c:v>
+                </c:pt>
+                <c:pt idx="10">
+                  <c:v>803.99611928714205</c:v>
+                </c:pt>
+                <c:pt idx="11">
+                  <c:v>803.44620438812603</c:v>
+                </c:pt>
+                <c:pt idx="12">
+                  <c:v>799.45409044866801</c:v>
+                </c:pt>
+                <c:pt idx="13">
+                  <c:v>850.81037661311495</c:v>
+                </c:pt>
+                <c:pt idx="14">
+                  <c:v>761.00325538494894</c:v>
+                </c:pt>
+                <c:pt idx="15">
+                  <c:v>1031.50618725192</c:v>
+                </c:pt>
+                <c:pt idx="16">
+                  <c:v>1083.4075933106501</c:v>
+                </c:pt>
+                <c:pt idx="17">
+                  <c:v>799.62777498744299</c:v>
+                </c:pt>
+                <c:pt idx="18">
+                  <c:v>827.42985986662302</c:v>
+                </c:pt>
+                <c:pt idx="19">
+                  <c:v>836.66087742518596</c:v>
+                </c:pt>
+                <c:pt idx="20">
+                  <c:v>956.13742321925895</c:v>
+                </c:pt>
+                <c:pt idx="21">
+                  <c:v>1018.39326257986</c:v>
+                </c:pt>
+                <c:pt idx="22">
+                  <c:v>1215.5579217536001</c:v>
+                </c:pt>
+                <c:pt idx="23">
+                  <c:v>1317.50606632515</c:v>
+                </c:pt>
+              </c:numCache>
+            </c:numRef>
+          </c:xVal>
+          <c:yVal>
+            <c:numRef>
+              <c:f>hour_headway!$B$17:$Y$17</c:f>
+              <c:numCache>
+                <c:formatCode>General</c:formatCode>
+                <c:ptCount val="24"/>
+                <c:pt idx="0">
+                  <c:v>0</c:v>
+                </c:pt>
+                <c:pt idx="1">
+                  <c:v>0</c:v>
+                </c:pt>
+                <c:pt idx="2">
+                  <c:v>0</c:v>
+                </c:pt>
+                <c:pt idx="3">
+                  <c:v>0</c:v>
+                </c:pt>
+                <c:pt idx="4">
+                  <c:v>693.10198300283196</c:v>
+                </c:pt>
+                <c:pt idx="5">
+                  <c:v>879.86374279538904</c:v>
+                </c:pt>
+                <c:pt idx="6">
+                  <c:v>752.38215881605299</c:v>
+                </c:pt>
+                <c:pt idx="7">
+                  <c:v>734.40990534734999</c:v>
+                </c:pt>
+                <c:pt idx="8">
+                  <c:v>804.37340847422195</c:v>
+                </c:pt>
+                <c:pt idx="9">
+                  <c:v>805.86354054635399</c:v>
+                </c:pt>
+                <c:pt idx="10">
+                  <c:v>804.39411000432995</c:v>
+                </c:pt>
+                <c:pt idx="11">
+                  <c:v>804.35678776290604</c:v>
+                </c:pt>
+                <c:pt idx="12">
+                  <c:v>801.72590061843096</c:v>
+                </c:pt>
+                <c:pt idx="13">
+                  <c:v>854.138470033555</c:v>
+                </c:pt>
+                <c:pt idx="14">
+                  <c:v>762.49331761006295</c:v>
+                </c:pt>
+                <c:pt idx="15">
+                  <c:v>1032.12843829851</c:v>
+                </c:pt>
+                <c:pt idx="16">
+                  <c:v>1079.8516670132301</c:v>
+                </c:pt>
+                <c:pt idx="17">
+                  <c:v>804.36733193663395</c:v>
+                </c:pt>
+                <c:pt idx="18">
+                  <c:v>834.49965992178204</c:v>
+                </c:pt>
+                <c:pt idx="19">
+                  <c:v>837.98137199699704</c:v>
+                </c:pt>
+                <c:pt idx="20">
+                  <c:v>955.61531651173004</c:v>
+                </c:pt>
+                <c:pt idx="21">
+                  <c:v>1019.1230875682299</c:v>
+                </c:pt>
+                <c:pt idx="22">
+                  <c:v>1219.6439181051701</c:v>
+                </c:pt>
+                <c:pt idx="23">
+                  <c:v>1310.9173391064701</c:v>
+                </c:pt>
+              </c:numCache>
+            </c:numRef>
+          </c:yVal>
+          <c:smooth val="0"/>
+          <c:extLst>
+            <c:ext xmlns:c16="http://schemas.microsoft.com/office/drawing/2014/chart" uri="{C3380CC4-5D6E-409C-BE32-E72D297353CC}">
+              <c16:uniqueId val="{00000000-AB5F-4178-9452-6BAC6A95B5AE}"/>
+            </c:ext>
+          </c:extLst>
+        </c:ser>
+        <c:dLbls>
+          <c:showLegendKey val="0"/>
+          <c:showVal val="0"/>
+          <c:showCatName val="0"/>
+          <c:showSerName val="0"/>
+          <c:showPercent val="0"/>
+          <c:showBubbleSize val="0"/>
+        </c:dLbls>
+        <c:axId val="336428560"/>
+        <c:axId val="336430224"/>
+      </c:scatterChart>
+      <c:valAx>
+        <c:axId val="336428560"/>
+        <c:scaling>
+          <c:orientation val="minMax"/>
+        </c:scaling>
+        <c:delete val="0"/>
+        <c:axPos val="b"/>
+        <c:majorGridlines>
+          <c:spPr>
+            <a:ln w="9525" cap="flat" cmpd="sng" algn="ctr">
+              <a:solidFill>
+                <a:schemeClr val="tx1">
+                  <a:lumMod val="15000"/>
+                  <a:lumOff val="85000"/>
+                </a:schemeClr>
+              </a:solidFill>
+              <a:round/>
+            </a:ln>
+            <a:effectLst/>
+          </c:spPr>
+        </c:majorGridlines>
+        <c:title>
+          <c:tx>
+            <c:rich>
+              <a:bodyPr rot="0" spcFirstLastPara="1" vertOverflow="ellipsis" vert="horz" wrap="square" anchor="ctr" anchorCtr="1"/>
+              <a:lstStyle/>
+              <a:p>
+                <a:pPr>
+                  <a:defRPr sz="1000" b="0" i="0" u="none" strike="noStrike" kern="1200" baseline="0">
+                    <a:solidFill>
+                      <a:schemeClr val="tx1">
+                        <a:lumMod val="65000"/>
+                        <a:lumOff val="35000"/>
+                      </a:schemeClr>
+                    </a:solidFill>
+                    <a:latin typeface="+mn-lt"/>
+                    <a:ea typeface="+mn-ea"/>
+                    <a:cs typeface="+mn-cs"/>
+                  </a:defRPr>
+                </a:pPr>
+                <a:r>
+                  <a:rPr lang="en-US" altLang="zh-CN"/>
+                  <a:t>Headway</a:t>
+                </a:r>
+                <a:r>
+                  <a:rPr lang="en-US" altLang="zh-CN" baseline="0"/>
+                  <a:t> of all transfer trips (seconds) </a:t>
+                </a:r>
+                <a:endParaRPr lang="en-US"/>
+              </a:p>
+            </c:rich>
+          </c:tx>
+          <c:overlay val="0"/>
+          <c:spPr>
+            <a:noFill/>
+            <a:ln>
+              <a:noFill/>
+            </a:ln>
+            <a:effectLst/>
+          </c:spPr>
+          <c:txPr>
+            <a:bodyPr rot="0" spcFirstLastPara="1" vertOverflow="ellipsis" vert="horz" wrap="square" anchor="ctr" anchorCtr="1"/>
+            <a:lstStyle/>
+            <a:p>
+              <a:pPr>
+                <a:defRPr sz="1000" b="0" i="0" u="none" strike="noStrike" kern="1200" baseline="0">
+                  <a:solidFill>
+                    <a:schemeClr val="tx1">
+                      <a:lumMod val="65000"/>
+                      <a:lumOff val="35000"/>
+                    </a:schemeClr>
+                  </a:solidFill>
+                  <a:latin typeface="+mn-lt"/>
+                  <a:ea typeface="+mn-ea"/>
+                  <a:cs typeface="+mn-cs"/>
+                </a:defRPr>
+              </a:pPr>
+              <a:endParaRPr lang="en-US"/>
+            </a:p>
+          </c:txPr>
+        </c:title>
+        <c:numFmt formatCode="General" sourceLinked="1"/>
+        <c:majorTickMark val="none"/>
+        <c:minorTickMark val="none"/>
+        <c:tickLblPos val="nextTo"/>
+        <c:spPr>
+          <a:noFill/>
+          <a:ln w="9525" cap="flat" cmpd="sng" algn="ctr">
+            <a:solidFill>
+              <a:schemeClr val="tx1">
+                <a:lumMod val="25000"/>
+                <a:lumOff val="75000"/>
+              </a:schemeClr>
+            </a:solidFill>
+            <a:round/>
+          </a:ln>
+          <a:effectLst/>
+        </c:spPr>
+        <c:txPr>
+          <a:bodyPr rot="-60000000" spcFirstLastPara="1" vertOverflow="ellipsis" vert="horz" wrap="square" anchor="ctr" anchorCtr="1"/>
+          <a:lstStyle/>
+          <a:p>
+            <a:pPr>
+              <a:defRPr sz="900" b="0" i="0" u="none" strike="noStrike" kern="1200" baseline="0">
+                <a:solidFill>
+                  <a:schemeClr val="tx1">
+                    <a:lumMod val="65000"/>
+                    <a:lumOff val="35000"/>
+                  </a:schemeClr>
+                </a:solidFill>
+                <a:latin typeface="+mn-lt"/>
+                <a:ea typeface="+mn-ea"/>
+                <a:cs typeface="+mn-cs"/>
+              </a:defRPr>
+            </a:pPr>
+            <a:endParaRPr lang="en-US"/>
+          </a:p>
+        </c:txPr>
+        <c:crossAx val="336430224"/>
+        <c:crosses val="autoZero"/>
+        <c:crossBetween val="midCat"/>
+      </c:valAx>
+      <c:valAx>
+        <c:axId val="336430224"/>
+        <c:scaling>
+          <c:orientation val="minMax"/>
+        </c:scaling>
+        <c:delete val="0"/>
+        <c:axPos val="l"/>
+        <c:majorGridlines>
+          <c:spPr>
+            <a:ln w="9525" cap="flat" cmpd="sng" algn="ctr">
+              <a:solidFill>
+                <a:schemeClr val="tx1">
+                  <a:lumMod val="15000"/>
+                  <a:lumOff val="85000"/>
+                </a:schemeClr>
+              </a:solidFill>
+              <a:round/>
+            </a:ln>
+            <a:effectLst/>
+          </c:spPr>
+        </c:majorGridlines>
+        <c:title>
+          <c:tx>
+            <c:rich>
+              <a:bodyPr rot="-5400000" spcFirstLastPara="1" vertOverflow="ellipsis" vert="horz" wrap="square" anchor="ctr" anchorCtr="1"/>
+              <a:lstStyle/>
+              <a:p>
+                <a:pPr>
+                  <a:defRPr sz="1000" b="0" i="0" u="none" strike="noStrike" kern="1200" baseline="0">
+                    <a:solidFill>
+                      <a:schemeClr val="tx1">
+                        <a:lumMod val="65000"/>
+                        <a:lumOff val="35000"/>
+                      </a:schemeClr>
+                    </a:solidFill>
+                    <a:latin typeface="+mn-lt"/>
+                    <a:ea typeface="+mn-ea"/>
+                    <a:cs typeface="+mn-cs"/>
+                  </a:defRPr>
+                </a:pPr>
+                <a:r>
+                  <a:rPr lang="en-US"/>
+                  <a:t>Headway</a:t>
+                </a:r>
+                <a:r>
+                  <a:rPr lang="en-US" baseline="0"/>
+                  <a:t> of receiving trips (seconds)</a:t>
+                </a:r>
+                <a:endParaRPr lang="en-US"/>
+              </a:p>
+            </c:rich>
+          </c:tx>
+          <c:overlay val="0"/>
+          <c:spPr>
+            <a:noFill/>
+            <a:ln>
+              <a:noFill/>
+            </a:ln>
+            <a:effectLst/>
+          </c:spPr>
+          <c:txPr>
+            <a:bodyPr rot="-5400000" spcFirstLastPara="1" vertOverflow="ellipsis" vert="horz" wrap="square" anchor="ctr" anchorCtr="1"/>
+            <a:lstStyle/>
+            <a:p>
+              <a:pPr>
+                <a:defRPr sz="1000" b="0" i="0" u="none" strike="noStrike" kern="1200" baseline="0">
+                  <a:solidFill>
+                    <a:schemeClr val="tx1">
+                      <a:lumMod val="65000"/>
+                      <a:lumOff val="35000"/>
+                    </a:schemeClr>
+                  </a:solidFill>
+                  <a:latin typeface="+mn-lt"/>
+                  <a:ea typeface="+mn-ea"/>
+                  <a:cs typeface="+mn-cs"/>
+                </a:defRPr>
+              </a:pPr>
+              <a:endParaRPr lang="en-US"/>
+            </a:p>
+          </c:txPr>
+        </c:title>
+        <c:numFmt formatCode="General" sourceLinked="1"/>
+        <c:majorTickMark val="none"/>
+        <c:minorTickMark val="none"/>
+        <c:tickLblPos val="nextTo"/>
+        <c:spPr>
+          <a:noFill/>
+          <a:ln w="9525" cap="flat" cmpd="sng" algn="ctr">
+            <a:solidFill>
+              <a:schemeClr val="tx1">
+                <a:lumMod val="25000"/>
+                <a:lumOff val="75000"/>
+              </a:schemeClr>
+            </a:solidFill>
+            <a:round/>
+          </a:ln>
+          <a:effectLst/>
+        </c:spPr>
+        <c:txPr>
+          <a:bodyPr rot="-60000000" spcFirstLastPara="1" vertOverflow="ellipsis" vert="horz" wrap="square" anchor="ctr" anchorCtr="1"/>
+          <a:lstStyle/>
+          <a:p>
+            <a:pPr>
+              <a:defRPr sz="900" b="0" i="0" u="none" strike="noStrike" kern="1200" baseline="0">
+                <a:solidFill>
+                  <a:schemeClr val="tx1">
+                    <a:lumMod val="65000"/>
+                    <a:lumOff val="35000"/>
+                  </a:schemeClr>
+                </a:solidFill>
+                <a:latin typeface="+mn-lt"/>
+                <a:ea typeface="+mn-ea"/>
+                <a:cs typeface="+mn-cs"/>
+              </a:defRPr>
+            </a:pPr>
+            <a:endParaRPr lang="en-US"/>
+          </a:p>
+        </c:txPr>
+        <c:crossAx val="336428560"/>
+        <c:crosses val="autoZero"/>
+        <c:crossBetween val="midCat"/>
+      </c:valAx>
+      <c:spPr>
+        <a:noFill/>
+        <a:ln>
+          <a:noFill/>
+        </a:ln>
+        <a:effectLst/>
+      </c:spPr>
+    </c:plotArea>
+    <c:plotVisOnly val="1"/>
+    <c:dispBlanksAs val="gap"/>
+    <c:showDLblsOverMax val="0"/>
+  </c:chart>
+  <c:spPr>
+    <a:solidFill>
+      <a:schemeClr val="bg1"/>
+    </a:solidFill>
+    <a:ln w="9525" cap="flat" cmpd="sng" algn="ctr">
+      <a:solidFill>
+        <a:schemeClr val="tx1">
+          <a:lumMod val="15000"/>
+          <a:lumOff val="85000"/>
+        </a:schemeClr>
+      </a:solidFill>
+      <a:round/>
+    </a:ln>
+    <a:effectLst/>
+  </c:spPr>
+  <c:txPr>
+    <a:bodyPr/>
+    <a:lstStyle/>
+    <a:p>
+      <a:pPr>
+        <a:defRPr/>
+      </a:pPr>
+      <a:endParaRPr lang="en-US"/>
+    </a:p>
+  </c:txPr>
+  <c:externalData r:id="rId3">
+    <c:autoUpdate val="0"/>
+  </c:externalData>
+</c:chartSpace>
+</file>
+
+<file path=word/charts/colors1.xml><?xml version="1.0" encoding="utf-8"?>
+<cs:colorStyle xmlns:cs="http://schemas.microsoft.com/office/drawing/2012/chartStyle" xmlns:a="http://schemas.openxmlformats.org/drawingml/2006/main" meth="cycle" id="10">
+  <a:schemeClr val="accent1"/>
+  <a:schemeClr val="accent2"/>
+  <a:schemeClr val="accent3"/>
+  <a:schemeClr val="accent4"/>
+  <a:schemeClr val="accent5"/>
+  <a:schemeClr val="accent6"/>
+  <cs:variation/>
+  <cs:variation>
+    <a:lumMod val="60000"/>
+  </cs:variation>
+  <cs:variation>
+    <a:lumMod val="80000"/>
+    <a:lumOff val="20000"/>
+  </cs:variation>
+  <cs:variation>
+    <a:lumMod val="80000"/>
+  </cs:variation>
+  <cs:variation>
+    <a:lumMod val="60000"/>
+    <a:lumOff val="40000"/>
+  </cs:variation>
+  <cs:variation>
+    <a:lumMod val="50000"/>
+  </cs:variation>
+  <cs:variation>
+    <a:lumMod val="70000"/>
+    <a:lumOff val="30000"/>
+  </cs:variation>
+  <cs:variation>
+    <a:lumMod val="70000"/>
+  </cs:variation>
+  <cs:variation>
+    <a:lumMod val="50000"/>
+    <a:lumOff val="50000"/>
+  </cs:variation>
+</cs:colorStyle>
+</file>
+
+<file path=word/charts/style1.xml><?xml version="1.0" encoding="utf-8"?>
+<cs:chartStyle xmlns:cs="http://schemas.microsoft.com/office/drawing/2012/chartStyle" xmlns:a="http://schemas.openxmlformats.org/drawingml/2006/main" id="240">
+  <cs:axisTitle>
+    <cs:lnRef idx="0"/>
+    <cs:fillRef idx="0"/>
+    <cs:effectRef idx="0"/>
+    <cs:fontRef idx="minor">
+      <a:schemeClr val="tx1">
+        <a:lumMod val="65000"/>
+        <a:lumOff val="35000"/>
+      </a:schemeClr>
+    </cs:fontRef>
+    <cs:defRPr sz="1000" kern="1200"/>
+  </cs:axisTitle>
+  <cs:categoryAxis>
+    <cs:lnRef idx="0"/>
+    <cs:fillRef idx="0"/>
+    <cs:effectRef idx="0"/>
+    <cs:fontRef idx="minor">
+      <a:schemeClr val="tx1">
+        <a:lumMod val="65000"/>
+        <a:lumOff val="35000"/>
+      </a:schemeClr>
+    </cs:fontRef>
+    <cs:spPr>
+      <a:ln w="9525" cap="flat" cmpd="sng" algn="ctr">
+        <a:solidFill>
+          <a:schemeClr val="tx1">
+            <a:lumMod val="25000"/>
+            <a:lumOff val="75000"/>
+          </a:schemeClr>
+        </a:solidFill>
+        <a:round/>
+      </a:ln>
+    </cs:spPr>
+    <cs:defRPr sz="900" kern="1200"/>
+  </cs:categoryAxis>
+  <cs:chartArea mods="allowNoFillOverride allowNoLineOverride">
+    <cs:lnRef idx="0"/>
+    <cs:fillRef idx="0"/>
+    <cs:effectRef idx="0"/>
+    <cs:fontRef idx="minor">
+      <a:schemeClr val="tx1"/>
+    </cs:fontRef>
+    <cs:spPr>
+      <a:solidFill>
+        <a:schemeClr val="bg1"/>
+      </a:solidFill>
+      <a:ln w="9525" cap="flat" cmpd="sng" algn="ctr">
+        <a:solidFill>
+          <a:schemeClr val="tx1">
+            <a:lumMod val="15000"/>
+            <a:lumOff val="85000"/>
+          </a:schemeClr>
+        </a:solidFill>
+        <a:round/>
+      </a:ln>
+    </cs:spPr>
+    <cs:defRPr sz="1000" kern="1200"/>
+  </cs:chartArea>
+  <cs:dataLabel>
+    <cs:lnRef idx="0"/>
+    <cs:fillRef idx="0"/>
+    <cs:effectRef idx="0"/>
+    <cs:fontRef idx="minor">
+      <a:schemeClr val="tx1">
+        <a:lumMod val="75000"/>
+        <a:lumOff val="25000"/>
+      </a:schemeClr>
+    </cs:fontRef>
+    <cs:defRPr sz="900" kern="1200"/>
+  </cs:dataLabel>
+  <cs:dataLabelCallout>
+    <cs:lnRef idx="0"/>
+    <cs:fillRef idx="0"/>
+    <cs:effectRef idx="0"/>
+    <cs:fontRef idx="minor">
+      <a:schemeClr val="dk1">
+        <a:lumMod val="65000"/>
+        <a:lumOff val="35000"/>
+      </a:schemeClr>
+    </cs:fontRef>
+    <cs:spPr>
+      <a:solidFill>
+        <a:schemeClr val="lt1"/>
+      </a:solidFill>
+      <a:ln>
+        <a:solidFill>
+          <a:schemeClr val="dk1">
+            <a:lumMod val="25000"/>
+            <a:lumOff val="75000"/>
+          </a:schemeClr>
+        </a:solidFill>
+      </a:ln>
+    </cs:spPr>
+    <cs:defRPr sz="900" kern="1200"/>
+    <cs:bodyPr rot="0" spcFirstLastPara="1" vertOverflow="clip" horzOverflow="clip" vert="horz" wrap="square" lIns="36576" tIns="18288" rIns="36576" bIns="18288" anchor="ctr" anchorCtr="1">
+      <a:spAutoFit/>
+    </cs:bodyPr>
+  </cs:dataLabelCallout>
+  <cs:dataPoint>
+    <cs:lnRef idx="0"/>
+    <cs:fillRef idx="1">
+      <cs:styleClr val="auto"/>
+    </cs:fillRef>
+    <cs:effectRef idx="0"/>
+    <cs:fontRef idx="minor">
+      <a:schemeClr val="tx1"/>
+    </cs:fontRef>
+  </cs:dataPoint>
+  <cs:dataPoint3D>
+    <cs:lnRef idx="0"/>
+    <cs:fillRef idx="1">
+      <cs:styleClr val="auto"/>
+    </cs:fillRef>
+    <cs:effectRef idx="0"/>
+    <cs:fontRef idx="minor">
+      <a:schemeClr val="tx1"/>
+    </cs:fontRef>
+  </cs:dataPoint3D>
+  <cs:dataPointLine>
+    <cs:lnRef idx="0">
+      <cs:styleClr val="auto"/>
+    </cs:lnRef>
+    <cs:fillRef idx="1"/>
+    <cs:effectRef idx="0"/>
+    <cs:fontRef idx="minor">
+      <a:schemeClr val="tx1"/>
+    </cs:fontRef>
+    <cs:spPr>
+      <a:ln w="19050" cap="rnd">
+        <a:solidFill>
+          <a:schemeClr val="phClr"/>
+        </a:solidFill>
+        <a:round/>
+      </a:ln>
+    </cs:spPr>
+  </cs:dataPointLine>
+  <cs:dataPointMarker>
+    <cs:lnRef idx="0">
+      <cs:styleClr val="auto"/>
+    </cs:lnRef>
+    <cs:fillRef idx="1">
+      <cs:styleClr val="auto"/>
+    </cs:fillRef>
+    <cs:effectRef idx="0"/>
+    <cs:fontRef idx="minor">
+      <a:schemeClr val="tx1"/>
+    </cs:fontRef>
+    <cs:spPr>
+      <a:ln w="9525">
+        <a:solidFill>
+          <a:schemeClr val="phClr"/>
+        </a:solidFill>
+      </a:ln>
+    </cs:spPr>
+  </cs:dataPointMarker>
+  <cs:dataPointMarkerLayout symbol="circle" size="5"/>
+  <cs:dataPointWireframe>
+    <cs:lnRef idx="0">
+      <cs:styleClr val="auto"/>
+    </cs:lnRef>
+    <cs:fillRef idx="0"/>
+    <cs:effectRef idx="0"/>
+    <cs:fontRef idx="minor">
+      <a:schemeClr val="dk1"/>
+    </cs:fontRef>
+    <cs:spPr>
+      <a:ln w="9525" cap="rnd">
+        <a:solidFill>
+          <a:schemeClr val="phClr"/>
+        </a:solidFill>
+        <a:round/>
+      </a:ln>
+    </cs:spPr>
+  </cs:dataPointWireframe>
+  <cs:dataTable>
+    <cs:lnRef idx="0"/>
+    <cs:fillRef idx="0"/>
+    <cs:effectRef idx="0"/>
+    <cs:fontRef idx="minor">
+      <a:schemeClr val="tx1">
+        <a:lumMod val="65000"/>
+        <a:lumOff val="35000"/>
+      </a:schemeClr>
+    </cs:fontRef>
+    <cs:spPr>
+      <a:noFill/>
+      <a:ln w="9525" cap="flat" cmpd="sng" algn="ctr">
+        <a:solidFill>
+          <a:schemeClr val="tx1">
+            <a:lumMod val="15000"/>
+            <a:lumOff val="85000"/>
+          </a:schemeClr>
+        </a:solidFill>
+        <a:round/>
+      </a:ln>
+    </cs:spPr>
+    <cs:defRPr sz="900" kern="1200"/>
+  </cs:dataTable>
+  <cs:downBar>
+    <cs:lnRef idx="0"/>
+    <cs:fillRef idx="0"/>
+    <cs:effectRef idx="0"/>
+    <cs:fontRef idx="minor">
+      <a:schemeClr val="tx1"/>
+    </cs:fontRef>
+    <cs:spPr>
+      <a:solidFill>
+        <a:schemeClr val="dk1">
+          <a:lumMod val="75000"/>
+          <a:lumOff val="25000"/>
+        </a:schemeClr>
+      </a:solidFill>
+      <a:ln w="9525" cap="flat" cmpd="sng" algn="ctr">
+        <a:solidFill>
+          <a:schemeClr val="tx1">
+            <a:lumMod val="65000"/>
+            <a:lumOff val="35000"/>
+          </a:schemeClr>
+        </a:solidFill>
+        <a:round/>
+      </a:ln>
+    </cs:spPr>
+  </cs:downBar>
+  <cs:dropLine>
+    <cs:lnRef idx="0"/>
+    <cs:fillRef idx="0"/>
+    <cs:effectRef idx="0"/>
+    <cs:fontRef idx="minor">
+      <a:schemeClr val="tx1"/>
+    </cs:fontRef>
+    <cs:spPr>
+      <a:ln w="9525" cap="flat" cmpd="sng" algn="ctr">
+        <a:solidFill>
+          <a:schemeClr val="tx1">
+            <a:lumMod val="35000"/>
+            <a:lumOff val="65000"/>
+          </a:schemeClr>
+        </a:solidFill>
+        <a:round/>
+      </a:ln>
+    </cs:spPr>
+  </cs:dropLine>
+  <cs:errorBar>
+    <cs:lnRef idx="0"/>
+    <cs:fillRef idx="0"/>
+    <cs:effectRef idx="0"/>
+    <cs:fontRef idx="minor">
+      <a:schemeClr val="tx1"/>
+    </cs:fontRef>
+    <cs:spPr>
+      <a:ln w="9525" cap="flat" cmpd="sng" algn="ctr">
+        <a:solidFill>
+          <a:schemeClr val="tx1">
+            <a:lumMod val="65000"/>
+            <a:lumOff val="35000"/>
+          </a:schemeClr>
+        </a:solidFill>
+        <a:round/>
+      </a:ln>
+    </cs:spPr>
+  </cs:errorBar>
+  <cs:floor>
+    <cs:lnRef idx="0"/>
+    <cs:fillRef idx="0"/>
+    <cs:effectRef idx="0"/>
+    <cs:fontRef idx="minor">
+      <a:schemeClr val="tx1"/>
+    </cs:fontRef>
+    <cs:spPr>
+      <a:noFill/>
+      <a:ln>
+        <a:noFill/>
+      </a:ln>
+    </cs:spPr>
+  </cs:floor>
+  <cs:gridlineMajor>
+    <cs:lnRef idx="0"/>
+    <cs:fillRef idx="0"/>
+    <cs:effectRef idx="0"/>
+    <cs:fontRef idx="minor">
+      <a:schemeClr val="tx1"/>
+    </cs:fontRef>
+    <cs:spPr>
+      <a:ln w="9525" cap="flat" cmpd="sng" algn="ctr">
+        <a:solidFill>
+          <a:schemeClr val="tx1">
+            <a:lumMod val="15000"/>
+            <a:lumOff val="85000"/>
+          </a:schemeClr>
+        </a:solidFill>
+        <a:round/>
+      </a:ln>
+    </cs:spPr>
+  </cs:gridlineMajor>
+  <cs:gridlineMinor>
+    <cs:lnRef idx="0"/>
+    <cs:fillRef idx="0"/>
+    <cs:effectRef idx="0"/>
+    <cs:fontRef idx="minor">
+      <a:schemeClr val="tx1"/>
+    </cs:fontRef>
+    <cs:spPr>
+      <a:ln w="9525" cap="flat" cmpd="sng" algn="ctr">
+        <a:solidFill>
+          <a:schemeClr val="tx1">
+            <a:lumMod val="5000"/>
+            <a:lumOff val="95000"/>
+          </a:schemeClr>
+        </a:solidFill>
+        <a:round/>
+      </a:ln>
+    </cs:spPr>
+  </cs:gridlineMinor>
+  <cs:hiLoLine>
+    <cs:lnRef idx="0"/>
+    <cs:fillRef idx="0"/>
+    <cs:effectRef idx="0"/>
+    <cs:fontRef idx="minor">
+      <a:schemeClr val="tx1"/>
+    </cs:fontRef>
+    <cs:spPr>
+      <a:ln w="9525" cap="flat" cmpd="sng" algn="ctr">
+        <a:solidFill>
+          <a:schemeClr val="tx1">
+            <a:lumMod val="50000"/>
+            <a:lumOff val="50000"/>
+          </a:schemeClr>
+        </a:solidFill>
+        <a:round/>
+      </a:ln>
+    </cs:spPr>
+  </cs:hiLoLine>
+  <cs:leaderLine>
+    <cs:lnRef idx="0"/>
+    <cs:fillRef idx="0"/>
+    <cs:effectRef idx="0"/>
+    <cs:fontRef idx="minor">
+      <a:schemeClr val="tx1"/>
+    </cs:fontRef>
+    <cs:spPr>
+      <a:ln w="9525" cap="flat" cmpd="sng" algn="ctr">
+        <a:solidFill>
+          <a:schemeClr val="tx1">
+            <a:lumMod val="35000"/>
+            <a:lumOff val="65000"/>
+          </a:schemeClr>
+        </a:solidFill>
+        <a:round/>
+      </a:ln>
+    </cs:spPr>
+  </cs:leaderLine>
+  <cs:legend>
+    <cs:lnRef idx="0"/>
+    <cs:fillRef idx="0"/>
+    <cs:effectRef idx="0"/>
+    <cs:fontRef idx="minor">
+      <a:schemeClr val="tx1">
+        <a:lumMod val="65000"/>
+        <a:lumOff val="35000"/>
+      </a:schemeClr>
+    </cs:fontRef>
+    <cs:defRPr sz="900" kern="1200"/>
+  </cs:legend>
+  <cs:plotArea mods="allowNoFillOverride allowNoLineOverride">
+    <cs:lnRef idx="0"/>
+    <cs:fillRef idx="0"/>
+    <cs:effectRef idx="0"/>
+    <cs:fontRef idx="minor">
+      <a:schemeClr val="tx1"/>
+    </cs:fontRef>
+  </cs:plotArea>
+  <cs:plotArea3D mods="allowNoFillOverride allowNoLineOverride">
+    <cs:lnRef idx="0"/>
+    <cs:fillRef idx="0"/>
+    <cs:effectRef idx="0"/>
+    <cs:fontRef idx="minor">
+      <a:schemeClr val="tx1"/>
+    </cs:fontRef>
+  </cs:plotArea3D>
+  <cs:seriesAxis>
+    <cs:lnRef idx="0"/>
+    <cs:fillRef idx="0"/>
+    <cs:effectRef idx="0"/>
+    <cs:fontRef idx="minor">
+      <a:schemeClr val="tx1">
+        <a:lumMod val="65000"/>
+        <a:lumOff val="35000"/>
+      </a:schemeClr>
+    </cs:fontRef>
+    <cs:defRPr sz="900" kern="1200"/>
+  </cs:seriesAxis>
+  <cs:seriesLine>
+    <cs:lnRef idx="0"/>
+    <cs:fillRef idx="0"/>
+    <cs:effectRef idx="0"/>
+    <cs:fontRef idx="minor">
+      <a:schemeClr val="tx1"/>
+    </cs:fontRef>
+    <cs:spPr>
+      <a:ln w="9525" cap="flat" cmpd="sng" algn="ctr">
+        <a:solidFill>
+          <a:schemeClr val="tx1">
+            <a:lumMod val="35000"/>
+            <a:lumOff val="65000"/>
+          </a:schemeClr>
+        </a:solidFill>
+        <a:round/>
+      </a:ln>
+    </cs:spPr>
+  </cs:seriesLine>
+  <cs:title>
+    <cs:lnRef idx="0"/>
+    <cs:fillRef idx="0"/>
+    <cs:effectRef idx="0"/>
+    <cs:fontRef idx="minor">
+      <a:schemeClr val="tx1">
+        <a:lumMod val="65000"/>
+        <a:lumOff val="35000"/>
+      </a:schemeClr>
+    </cs:fontRef>
+    <cs:defRPr sz="1400" b="0" kern="1200" spc="0" baseline="0"/>
+  </cs:title>
+  <cs:trendline>
+    <cs:lnRef idx="0">
+      <cs:styleClr val="auto"/>
+    </cs:lnRef>
+    <cs:fillRef idx="0"/>
+    <cs:effectRef idx="0"/>
+    <cs:fontRef idx="minor">
+      <a:schemeClr val="tx1"/>
+    </cs:fontRef>
+    <cs:spPr>
+      <a:ln w="19050" cap="rnd">
+        <a:solidFill>
+          <a:schemeClr val="phClr"/>
+        </a:solidFill>
+        <a:prstDash val="sysDot"/>
+      </a:ln>
+    </cs:spPr>
+  </cs:trendline>
+  <cs:trendlineLabel>
+    <cs:lnRef idx="0"/>
+    <cs:fillRef idx="0"/>
+    <cs:effectRef idx="0"/>
+    <cs:fontRef idx="minor">
+      <a:schemeClr val="tx1">
+        <a:lumMod val="65000"/>
+        <a:lumOff val="35000"/>
+      </a:schemeClr>
+    </cs:fontRef>
+    <cs:defRPr sz="900" kern="1200"/>
+  </cs:trendlineLabel>
+  <cs:upBar>
+    <cs:lnRef idx="0"/>
+    <cs:fillRef idx="0"/>
+    <cs:effectRef idx="0"/>
+    <cs:fontRef idx="minor">
+      <a:schemeClr val="tx1"/>
+    </cs:fontRef>
+    <cs:spPr>
+      <a:solidFill>
+        <a:schemeClr val="lt1"/>
+      </a:solidFill>
+      <a:ln w="9525" cap="flat" cmpd="sng" algn="ctr">
+        <a:solidFill>
+          <a:schemeClr val="tx1">
+            <a:lumMod val="65000"/>
+            <a:lumOff val="35000"/>
+          </a:schemeClr>
+        </a:solidFill>
+        <a:round/>
+      </a:ln>
+    </cs:spPr>
+  </cs:upBar>
+  <cs:valueAxis>
+    <cs:lnRef idx="0"/>
+    <cs:fillRef idx="0"/>
+    <cs:effectRef idx="0"/>
+    <cs:fontRef idx="minor">
+      <a:schemeClr val="tx1">
+        <a:lumMod val="65000"/>
+        <a:lumOff val="35000"/>
+      </a:schemeClr>
+    </cs:fontRef>
+    <cs:spPr>
+      <a:ln w="9525" cap="flat" cmpd="sng" algn="ctr">
+        <a:solidFill>
+          <a:schemeClr val="tx1">
+            <a:lumMod val="25000"/>
+            <a:lumOff val="75000"/>
+          </a:schemeClr>
+        </a:solidFill>
+        <a:round/>
+      </a:ln>
+    </cs:spPr>
+    <cs:defRPr sz="900" kern="1200"/>
+  </cs:valueAxis>
+  <cs:wall>
+    <cs:lnRef idx="0"/>
+    <cs:fillRef idx="0"/>
+    <cs:effectRef idx="0"/>
+    <cs:fontRef idx="minor">
+      <a:schemeClr val="tx1"/>
+    </cs:fontRef>
+    <cs:spPr>
+      <a:noFill/>
+      <a:ln>
+        <a:noFill/>
+      </a:ln>
+    </cs:spPr>
+  </cs:wall>
+</cs:chartStyle>
 </file>
 
 <file path=word/theme/theme1.xml><?xml version="1.0" encoding="utf-8"?>
@@ -1635,4 +3650,16 @@
     </a:ext>
   </a:extLst>
 </a:theme>
+</file>
+
+<file path=customXml/item1.xml><?xml version="1.0" encoding="utf-8"?>
+<b:Sources xmlns:b="http://schemas.openxmlformats.org/officeDocument/2006/bibliography" xmlns="http://schemas.openxmlformats.org/officeDocument/2006/bibliography" SelectedStyle="\APASixthEditionOfficeOnline.xsl" StyleName="APA" Version="6"/>
+</file>
+
+<file path=customXml/itemProps1.xml><?xml version="1.0" encoding="utf-8"?>
+<ds:datastoreItem xmlns:ds="http://schemas.openxmlformats.org/officeDocument/2006/customXml" ds:itemID="{E211FF94-0ACC-4C4C-A8C7-472980288529}">
+  <ds:schemaRefs>
+    <ds:schemaRef ds:uri="http://schemas.openxmlformats.org/officeDocument/2006/bibliography"/>
+  </ds:schemaRefs>
+</ds:datastoreItem>
 </file>
</xml_diff>

<commit_message>
refine the draft and the answers
</commit_message>
<xml_diff>
--- a/Revision_Statement_2ndRound.docx
+++ b/Revision_Statement_2ndRound.docx
@@ -258,7 +258,20 @@
         <w:rPr>
           <w:color w:val="4472C4" w:themeColor="accent5"/>
         </w:rPr>
-        <w:t xml:space="preserve"> and incorporate them into section 2.2, subsection “Real-time measures”, paragraph 2</w:t>
+        <w:t xml:space="preserve"> and incorporate</w:t>
+      </w:r>
+      <w:r>
+        <w:rPr>
+          <w:rFonts w:hint="eastAsia"/>
+          <w:color w:val="4472C4" w:themeColor="accent5"/>
+        </w:rPr>
+        <w:t>d</w:t>
+      </w:r>
+      <w:r>
+        <w:rPr>
+          <w:color w:val="4472C4" w:themeColor="accent5"/>
+        </w:rPr>
+        <w:t xml:space="preserve"> them into section 2.2, subsection “Real-time measures”, paragraph 2</w:t>
       </w:r>
       <w:r>
         <w:rPr>
@@ -384,7 +397,25 @@
         <w:rPr>
           <w:color w:val="4472C4" w:themeColor="accent5"/>
         </w:rPr>
-        <w:t xml:space="preserve"> Although the value do not have a definite causality with the record time, which means there is a possibility that random error can offset some or all systematic error. However, it is generally true that higher temporal measures have higher trueness.</w:t>
+        <w:t xml:space="preserve"> </w:t>
+      </w:r>
+      <w:r>
+        <w:rPr>
+          <w:color w:val="4472C4" w:themeColor="accent5"/>
+        </w:rPr>
+        <w:t xml:space="preserve">Unless the measured time and the actual event time share the exact same distribution and mean, </w:t>
+      </w:r>
+      <w:r>
+        <w:rPr>
+          <w:color w:val="4472C4" w:themeColor="accent5"/>
+        </w:rPr>
+        <w:t xml:space="preserve">which is very unlikely to happen, </w:t>
+      </w:r>
+      <w:r>
+        <w:rPr>
+          <w:color w:val="4472C4" w:themeColor="accent5"/>
+        </w:rPr>
+        <w:t>it is generally true that higher temporal measures have higher trueness.</w:t>
       </w:r>
     </w:p>
     <w:p>
@@ -429,7 +460,19 @@
         <w:rPr>
           <w:color w:val="4472C4" w:themeColor="accent5"/>
         </w:rPr>
-        <w:t>there are several additional requirements:</w:t>
+        <w:t>there are several additional requirements</w:t>
+      </w:r>
+      <w:r>
+        <w:rPr>
+          <w:color w:val="4472C4" w:themeColor="accent5"/>
+        </w:rPr>
+        <w:t xml:space="preserve"> to obtain real-time big data</w:t>
+      </w:r>
+      <w:r>
+        <w:rPr>
+          <w:color w:val="4472C4" w:themeColor="accent5"/>
+        </w:rPr>
+        <w:t>:</w:t>
       </w:r>
     </w:p>
     <w:p>
@@ -467,6 +510,30 @@
         </w:rPr>
         <w:t>echnological and economic costs.</w:t>
       </w:r>
+      <w:r>
+        <w:rPr>
+          <w:color w:val="4472C4" w:themeColor="accent5"/>
+        </w:rPr>
+        <w:t xml:space="preserve"> The censor</w:t>
+      </w:r>
+      <w:r>
+        <w:rPr>
+          <w:color w:val="4472C4" w:themeColor="accent5"/>
+        </w:rPr>
+        <w:t>s</w:t>
+      </w:r>
+      <w:r>
+        <w:rPr>
+          <w:color w:val="4472C4" w:themeColor="accent5"/>
+        </w:rPr>
+        <w:t xml:space="preserve"> should be installed on the bus (in-situ) and the total cost for entire system coverage is </w:t>
+      </w:r>
+      <w:r>
+        <w:rPr>
+          <w:color w:val="4472C4" w:themeColor="accent5"/>
+        </w:rPr>
+        <w:t xml:space="preserve">considerably high; the censors should have multiple functionalities, such as detecting location, determine which stop the bus is at, and calculate time. </w:t>
+      </w:r>
     </w:p>
     <w:p>
       <w:pPr>
@@ -483,6 +550,7 @@
         <w:rPr>
           <w:color w:val="4472C4" w:themeColor="accent5"/>
         </w:rPr>
+        <w:lastRenderedPageBreak/>
         <w:t>Real-time measures requires real-time data, which needs data supports such as standard format and data streaming pipeline</w:t>
       </w:r>
       <w:r>
@@ -495,7 +563,19 @@
         <w:rPr>
           <w:color w:val="4472C4" w:themeColor="accent5"/>
         </w:rPr>
-        <w:t xml:space="preserve"> will take more</w:t>
+        <w:t xml:space="preserve"> </w:t>
+      </w:r>
+      <w:r>
+        <w:rPr>
+          <w:color w:val="4472C4" w:themeColor="accent5"/>
+        </w:rPr>
+        <w:t xml:space="preserve">infrastructures </w:t>
+      </w:r>
+      <w:r>
+        <w:rPr>
+          <w:color w:val="4472C4" w:themeColor="accent5"/>
+        </w:rPr>
+        <w:t>will take more</w:t>
       </w:r>
       <w:r>
         <w:rPr>
@@ -525,7 +605,6 @@
         <w:rPr>
           <w:color w:val="4472C4" w:themeColor="accent5"/>
         </w:rPr>
-        <w:lastRenderedPageBreak/>
         <w:t xml:space="preserve">For high-frequency events </w:t>
       </w:r>
       <w:r>
@@ -610,8 +689,52 @@
         <w:rPr>
           <w:color w:val="4472C4" w:themeColor="accent5"/>
         </w:rPr>
-        <w:t>connect the censor with the bus.</w:t>
-      </w:r>
+        <w:t>connect the censor</w:t>
+      </w:r>
+      <w:r>
+        <w:rPr>
+          <w:color w:val="4472C4" w:themeColor="accent5"/>
+        </w:rPr>
+        <w:t>s</w:t>
+      </w:r>
+      <w:r>
+        <w:rPr>
+          <w:color w:val="4472C4" w:themeColor="accent5"/>
+        </w:rPr>
+        <w:t xml:space="preserve"> with the bus.</w:t>
+      </w:r>
+    </w:p>
+    <w:p>
+      <w:pPr>
+        <w:rPr>
+          <w:color w:val="4472C4" w:themeColor="accent5"/>
+        </w:rPr>
+      </w:pPr>
+      <w:r>
+        <w:rPr>
+          <w:color w:val="4472C4" w:themeColor="accent5"/>
+        </w:rPr>
+        <w:t xml:space="preserve">We incorporated this part into the section 2.2, subsection “real-time measures”, </w:t>
+      </w:r>
+      <w:r>
+        <w:rPr>
+          <w:color w:val="4472C4" w:themeColor="accent5"/>
+        </w:rPr>
+        <w:t>paragraph</w:t>
+      </w:r>
+      <w:r>
+        <w:rPr>
+          <w:color w:val="4472C4" w:themeColor="accent5"/>
+        </w:rPr>
+        <w:t xml:space="preserve"> 2.</w:t>
+      </w:r>
+    </w:p>
+    <w:p>
+      <w:pPr>
+        <w:rPr>
+          <w:color w:val="4472C4" w:themeColor="accent5"/>
+        </w:rPr>
+      </w:pPr>
     </w:p>
     <w:p>
       <w:pPr>
@@ -653,7 +776,31 @@
         <w:rPr>
           <w:color w:val="4472C4" w:themeColor="accent5"/>
         </w:rPr>
-        <w:t xml:space="preserve"> we also considered the same issue when we introduce the concept in the paper, and finally we decide to use “accuracy” instead of “precision”. According to the ISO definition, accuracy describes a combination of both types of observational error, including random and systematic, while precision only covers random errors. In other words,</w:t>
+        <w:t xml:space="preserve"> we also considered the same issue when we </w:t>
+      </w:r>
+      <w:r>
+        <w:rPr>
+          <w:color w:val="4472C4" w:themeColor="accent5"/>
+        </w:rPr>
+        <w:t>were conceptualizing</w:t>
+      </w:r>
+      <w:r>
+        <w:rPr>
+          <w:color w:val="4472C4" w:themeColor="accent5"/>
+        </w:rPr>
+        <w:t xml:space="preserve"> the concept in the paper, and finally we decide</w:t>
+      </w:r>
+      <w:r>
+        <w:rPr>
+          <w:color w:val="4472C4" w:themeColor="accent5"/>
+        </w:rPr>
+        <w:t>d</w:t>
+      </w:r>
+      <w:r>
+        <w:rPr>
+          <w:color w:val="4472C4" w:themeColor="accent5"/>
+        </w:rPr>
+        <w:t xml:space="preserve"> to use “accuracy” instead of “precision”. According to the ISO definition, accuracy describes a combination of both types of observational error, including random and systematic, while precision only covers random errors. In other words,</w:t>
       </w:r>
       <w:r>
         <w:rPr>
@@ -910,7 +1057,14 @@
         <w:rPr>
           <w:color w:val="4472C4" w:themeColor="accent5"/>
         </w:rPr>
-        <w:t xml:space="preserve">each receiving trip in a transfer can also be a generating trip in another transfer. For example, transfer A consist of generating trip </w:t>
+        <w:t xml:space="preserve">each receiving trip in a transfer can also be a generating trip </w:t>
+      </w:r>
+      <w:r>
+        <w:rPr>
+          <w:color w:val="4472C4" w:themeColor="accent5"/>
+        </w:rPr>
+        <w:lastRenderedPageBreak/>
+        <w:t xml:space="preserve">in another transfer. For example, transfer A consist of generating trip </w:t>
       </w:r>
       <w:r>
         <w:rPr>
@@ -1041,8 +1195,19 @@
         <w:rPr>
           <w:color w:val="4472C4" w:themeColor="accent5"/>
         </w:rPr>
-        <w:lastRenderedPageBreak/>
-        <w:t>Therefore, compared with calculating the headway/frequency of generating/receiving trips alone, we are merely counting twice if we calculate the total average and the average will stay the same</w:t>
+        <w:t>Therefore, compared with calculating the headway/frequency of generating/receiving trips alone, we are merely counting twice if we calculate the total average</w:t>
+      </w:r>
+      <w:r>
+        <w:rPr>
+          <w:color w:val="4472C4" w:themeColor="accent5"/>
+        </w:rPr>
+        <w:t>,</w:t>
+      </w:r>
+      <w:r>
+        <w:rPr>
+          <w:color w:val="4472C4" w:themeColor="accent5"/>
+        </w:rPr>
+        <w:t xml:space="preserve"> and the average will stay the same</w:t>
       </w:r>
       <w:r>
         <w:rPr>
@@ -1119,7 +1284,39 @@
         <w:rPr>
           <w:color w:val="4472C4" w:themeColor="accent5"/>
         </w:rPr>
-        <w:t>ults, which is especially true for correlation analysis since the data points is very few.</w:t>
+        <w:t>ults, which is especially true for</w:t>
+      </w:r>
+      <w:r>
+        <w:rPr>
+          <w:color w:val="4472C4" w:themeColor="accent5"/>
+        </w:rPr>
+        <w:t xml:space="preserve"> hourly</w:t>
+      </w:r>
+      <w:r>
+        <w:rPr>
+          <w:color w:val="4472C4" w:themeColor="accent5"/>
+        </w:rPr>
+        <w:t xml:space="preserve"> and daily</w:t>
+      </w:r>
+      <w:bookmarkStart w:id="0" w:name="_GoBack"/>
+      <w:bookmarkEnd w:id="0"/>
+      <w:r>
+        <w:rPr>
+          <w:color w:val="4472C4" w:themeColor="accent5"/>
+        </w:rPr>
+        <w:t xml:space="preserve"> headway</w:t>
+      </w:r>
+      <w:r>
+        <w:rPr>
+          <w:color w:val="4472C4" w:themeColor="accent5"/>
+        </w:rPr>
+        <w:t>s</w:t>
+      </w:r>
+      <w:r>
+        <w:rPr>
+          <w:color w:val="4472C4" w:themeColor="accent5"/>
+        </w:rPr>
+        <w:t xml:space="preserve"> correlation analysis since the data points is very few.</w:t>
       </w:r>
     </w:p>
     <w:p>
@@ -1158,7 +1355,7 @@
           <w:sz w:val="24"/>
         </w:rPr>
       </w:pPr>
-      <w:bookmarkStart w:id="0" w:name="_Ref34220347"/>
+      <w:bookmarkStart w:id="1" w:name="_Ref34220347"/>
       <w:r>
         <w:rPr>
           <w:i w:val="0"/>
@@ -1208,7 +1405,7 @@
         </w:rPr>
         <w:fldChar w:fldCharType="end"/>
       </w:r>
-      <w:bookmarkEnd w:id="0"/>
+      <w:bookmarkEnd w:id="1"/>
       <w:r>
         <w:rPr>
           <w:i w:val="0"/>
@@ -1402,7 +1599,14 @@
         <w:rPr>
           <w:color w:val="4472C4" w:themeColor="accent5"/>
         </w:rPr>
-        <w:t xml:space="preserve"> is relatively high on this road. Since these</w:t>
+        <w:t xml:space="preserve"> is </w:t>
+      </w:r>
+      <w:r>
+        <w:rPr>
+          <w:color w:val="4472C4" w:themeColor="accent5"/>
+        </w:rPr>
+        <w:lastRenderedPageBreak/>
+        <w:t>relatively high on this road. Since these</w:t>
       </w:r>
       <w:r>
         <w:rPr>
@@ -1443,7 +1647,6 @@
         </w:numPr>
       </w:pPr>
       <w:r>
-        <w:lastRenderedPageBreak/>
         <w:t>On ‘transfer risk’, I still find the term somewhat misleading. Perhaps a more accurate term could be found, such a</w:t>
       </w:r>
       <w:r>
@@ -1497,8 +1700,6 @@
         </w:rPr>
         <w:t xml:space="preserve">changed </w:t>
       </w:r>
-      <w:bookmarkStart w:id="1" w:name="_GoBack"/>
-      <w:bookmarkEnd w:id="1"/>
       <w:r>
         <w:rPr>
           <w:color w:val="4472C4" w:themeColor="accent5"/>
@@ -1546,6 +1747,318 @@
           <w:color w:val="4472C4" w:themeColor="accent5"/>
         </w:rPr>
         <w:t xml:space="preserve"> </w:t>
+      </w:r>
+    </w:p>
+    <w:p>
+      <w:pPr>
+        <w:pStyle w:val="ListParagraph"/>
+        <w:ind w:left="0"/>
+        <w:rPr>
+          <w:color w:val="4472C4" w:themeColor="accent5"/>
+        </w:rPr>
+      </w:pPr>
+    </w:p>
+    <w:p>
+      <w:pPr>
+        <w:pStyle w:val="ListParagraph"/>
+        <w:ind w:left="0"/>
+        <w:rPr>
+          <w:b/>
+        </w:rPr>
+      </w:pPr>
+    </w:p>
+    <w:p>
+      <w:pPr>
+        <w:pStyle w:val="ListParagraph"/>
+        <w:ind w:left="0"/>
+        <w:rPr>
+          <w:b/>
+        </w:rPr>
+      </w:pPr>
+      <w:r>
+        <w:rPr>
+          <w:b/>
+        </w:rPr>
+        <w:t>E</w:t>
+      </w:r>
+      <w:r>
+        <w:rPr>
+          <w:rFonts w:hint="eastAsia"/>
+          <w:b/>
+        </w:rPr>
+        <w:t>ditor</w:t>
+      </w:r>
+      <w:r>
+        <w:rPr>
+          <w:b/>
+        </w:rPr>
+        <w:t xml:space="preserve"> comments:</w:t>
+      </w:r>
+    </w:p>
+    <w:p>
+      <w:pPr>
+        <w:pStyle w:val="ListParagraph"/>
+        <w:ind w:left="0"/>
+      </w:pPr>
+    </w:p>
+    <w:p>
+      <w:pPr>
+        <w:pStyle w:val="ListParagraph"/>
+        <w:numPr>
+          <w:ilvl w:val="0"/>
+          <w:numId w:val="4"/>
+        </w:numPr>
+      </w:pPr>
+      <w:r>
+        <w:t>In P. 18, line 8, the comment says that “not clear how that could be measured or why of inte</w:t>
+      </w:r>
+      <w:r>
+        <w:t>rest in a node-specific context”.</w:t>
+      </w:r>
+    </w:p>
+    <w:p/>
+    <w:p>
+      <w:r>
+        <w:rPr>
+          <w:color w:val="4472C4" w:themeColor="accent5"/>
+        </w:rPr>
+        <w:t xml:space="preserve">Response: According to </w:t>
+      </w:r>
+      <w:r>
+        <w:rPr>
+          <w:color w:val="4472C4" w:themeColor="accent5"/>
+        </w:rPr>
+        <w:fldChar w:fldCharType="begin" w:fldLock="1"/>
+      </w:r>
+      <w:r>
+        <w:rPr>
+          <w:color w:val="4472C4" w:themeColor="accent5"/>
+        </w:rPr>
+        <w:instrText>ADDIN CSL_CITATION {"citationItems":[{"id":"ITEM-1","itemData":{"ISSN":"09658564","abstract":"Few studies have adequately assessed the cost of transfers. 2Another term, interchange, is often used in Europe. This paper treats them as interchangeable.2 in public transport systems, or provided useful guidance on transfer improvements, such as where to invest (which facility), how to invest (which aspect), and how much to invest (quantitative justification of the investment). This paper proposes a new method based on path choice,. 3Path choice is different from \" way-finding\" and \" route choice.\" \" Way-finding\" refers to the process by which a traveler finds a path to his (her) destination. The question in that case is how to acquire information to find a route in unknown terrain. \" Route-choice\" sometimes refers to a choice among different services in a public transport network, even if they follow the same physical path. In this case, the decision is whether to board an arriving vehicle or to wait for a later vehicle that will have lower in-vehicle time. Neither situation will be addressed in this research; therefore, a different term, path choice, is adopted.3 taking into account both the operator's service supply and the customers' subjective perceptions to assess transfer cost and to identify ways to reduce it. This method evaluates different transfer components (e.g., transfer walking, waiting, and penalty) with distinct policy solutions and differentiates between transfer stations and movements. The method is applied to one of the largest and most complex public transport systems in the world, the London Underground (LUL), with a focus on 17 major transfer stations and 303 transfer movements. This study confirms that transfers pose a significant cost to LUL, and that cost is distributed unevenly across stations and across platforms at a station. Transfer stations are perceived very differently by passengers in terms of their overall cost and composition. The case study suggests that a better understanding of transfer behavior and improvements to the transfer experience could significantly benefit public transport systems. © 2010 Elsevier Ltd.","author":[{"dropping-particle":"","family":"Guo","given":"Zhan","non-dropping-particle":"","parse-names":false,"suffix":""},{"dropping-particle":"","family":"Wilson","given":"Nigel H.M.","non-dropping-particle":"","parse-names":false,"suffix":""}],"container-title":"Transportation Research Part A: Policy and Practice","id":"ITEM-1","issue":"2","issued":{"date-parts":[["2011"]]},"page":"91-104","publisher":"Pergamon","title":"Assessing the Cost of Transfer Inconvenience in Public Transport Systems: a Case Study of the London Underground.","type":"article-journal","volume":"45"},"uris":["http://www.mendeley.com/documents/?uuid=76b2b6f9-5dc5-4627-9263-11b017d5d87f"]}],"mendeley":{"formattedCitation":"(Guo and Wilson, 2011)","manualFormatting":"Guo and Wilson (2011)","plainTextFormattedCitation":"(Guo and Wilson, 2011)","previouslyFormattedCitation":"(Guo and Wilson, 2011)"},"properties":{"noteIndex":0},"schema":"https://github.com/citation-style-language/schema/raw/master/csl-citation.json"}</w:instrText>
+      </w:r>
+      <w:r>
+        <w:rPr>
+          <w:color w:val="4472C4" w:themeColor="accent5"/>
+        </w:rPr>
+        <w:fldChar w:fldCharType="separate"/>
+      </w:r>
+      <w:r>
+        <w:rPr>
+          <w:color w:val="4472C4" w:themeColor="accent5"/>
+        </w:rPr>
+        <w:t>Guo and Wilson (2011)</w:t>
+      </w:r>
+      <w:r>
+        <w:rPr>
+          <w:color w:val="4472C4" w:themeColor="accent5"/>
+        </w:rPr>
+        <w:fldChar w:fldCharType="end"/>
+      </w:r>
+      <w:r>
+        <w:rPr>
+          <w:color w:val="4472C4" w:themeColor="accent5"/>
+        </w:rPr>
+        <w:t xml:space="preserve">, </w:t>
+      </w:r>
+      <w:r>
+        <w:rPr>
+          <w:color w:val="4472C4" w:themeColor="accent5"/>
+        </w:rPr>
+        <w:t>transfer cost comes from two sources: the opportunity cost of extra time or money spent on transfers that otherwise could be spent on work or leisure, and the disutility of the transfer itself, the transfer penalty</w:t>
+      </w:r>
+      <w:r>
+        <w:rPr>
+          <w:color w:val="4472C4" w:themeColor="accent5"/>
+        </w:rPr>
+        <w:t>. Accordingly, we changed this sentences to “</w:t>
+      </w:r>
+      <w:r>
+        <w:rPr>
+          <w:color w:val="4472C4" w:themeColor="accent5"/>
+        </w:rPr>
+        <w:t xml:space="preserve">they develop an index that measures each transfer node’s effectiveness based on </w:t>
+      </w:r>
+      <w:r>
+        <w:rPr>
+          <w:color w:val="C00000"/>
+        </w:rPr>
+        <w:t xml:space="preserve">additional transfer time and fare </w:t>
+      </w:r>
+      <w:r>
+        <w:rPr>
+          <w:color w:val="4472C4" w:themeColor="accent5"/>
+        </w:rPr>
+        <w:t>and apply it to the London Underground system.</w:t>
+      </w:r>
+      <w:r>
+        <w:t>”</w:t>
+      </w:r>
+    </w:p>
+    <w:p/>
+    <w:p>
+      <w:pPr>
+        <w:pStyle w:val="ListParagraph"/>
+        <w:numPr>
+          <w:ilvl w:val="0"/>
+          <w:numId w:val="4"/>
+        </w:numPr>
+      </w:pPr>
+      <w:r>
+        <w:t>In P. 18, line 42, the comment says that “this is clumsy, can</w:t>
+      </w:r>
+      <w:r>
+        <w:t xml:space="preserve"> it be better expressed</w:t>
+      </w:r>
+      <w:r>
+        <w:t>”.</w:t>
+      </w:r>
+    </w:p>
+    <w:p>
+      <w:pPr>
+        <w:rPr>
+          <w:color w:val="4472C4" w:themeColor="accent5"/>
+        </w:rPr>
+      </w:pPr>
+    </w:p>
+    <w:p>
+      <w:pPr>
+        <w:rPr>
+          <w:color w:val="4472C4" w:themeColor="accent5"/>
+        </w:rPr>
+      </w:pPr>
+      <w:r>
+        <w:rPr>
+          <w:color w:val="4472C4" w:themeColor="accent5"/>
+        </w:rPr>
+        <w:t>Response: we changed the start of this paragraph to “</w:t>
+      </w:r>
+      <w:r>
+        <w:rPr>
+          <w:color w:val="C00000"/>
+        </w:rPr>
+        <w:t>O</w:t>
+      </w:r>
+      <w:r>
+        <w:rPr>
+          <w:rFonts w:eastAsia="Yu Mincho"/>
+          <w:color w:val="C00000"/>
+          <w:lang w:eastAsia="ja-JP"/>
+        </w:rPr>
+        <w:t xml:space="preserve">n-board questionnaires can be considered as the first real-time measure, however, they are not widely used to study transfers due to the difficulties of acquiring abundant data. After the emergence of big data, automated big data real-time measures based on first-hand information with </w:t>
+      </w:r>
+      <w:r>
+        <w:rPr>
+          <w:rFonts w:eastAsia="Yu Mincho"/>
+          <w:i/>
+          <w:color w:val="C00000"/>
+          <w:lang w:eastAsia="ja-JP"/>
+        </w:rPr>
+        <w:t>high velocity</w:t>
+      </w:r>
+      <w:r>
+        <w:rPr>
+          <w:rFonts w:eastAsia="Yu Mincho"/>
+          <w:color w:val="C00000"/>
+          <w:lang w:eastAsia="ja-JP"/>
+        </w:rPr>
+        <w:t xml:space="preserve"> and </w:t>
+      </w:r>
+      <w:r>
+        <w:rPr>
+          <w:rFonts w:eastAsia="Yu Mincho"/>
+          <w:i/>
+          <w:color w:val="C00000"/>
+          <w:lang w:eastAsia="ja-JP"/>
+        </w:rPr>
+        <w:t xml:space="preserve">large volume </w:t>
+      </w:r>
+      <w:r>
+        <w:rPr>
+          <w:rFonts w:eastAsia="Yu Mincho"/>
+          <w:color w:val="C00000"/>
+          <w:lang w:eastAsia="ja-JP"/>
+        </w:rPr>
+        <w:t>create new opportunities for transfer studies</w:t>
+      </w:r>
+      <w:r>
+        <w:rPr>
+          <w:rFonts w:eastAsia="Yu Mincho"/>
+          <w:lang w:eastAsia="ja-JP"/>
+        </w:rPr>
+        <w:t>.</w:t>
+      </w:r>
+      <w:r>
+        <w:rPr>
+          <w:color w:val="4472C4" w:themeColor="accent5"/>
+        </w:rPr>
+        <w:t xml:space="preserve">” </w:t>
+      </w:r>
+    </w:p>
+    <w:p>
+      <w:pPr>
+        <w:rPr>
+          <w:color w:val="4472C4" w:themeColor="accent5"/>
+        </w:rPr>
+      </w:pPr>
+    </w:p>
+    <w:p>
+      <w:pPr>
+        <w:pStyle w:val="ListParagraph"/>
+        <w:numPr>
+          <w:ilvl w:val="0"/>
+          <w:numId w:val="4"/>
+        </w:numPr>
+      </w:pPr>
+      <w:r>
+        <w:t>In P. 29, line 48, the comment says that “</w:t>
+      </w:r>
+      <w:r>
+        <w:t xml:space="preserve">Suggest you use "ellipse" [rather than "circle"] and just "rectangle", and delete "red" and Green" - unless you intend to pay for colour figures in hard copy. </w:t>
+      </w:r>
+      <w:r>
+        <w:t>”</w:t>
+      </w:r>
+    </w:p>
+    <w:p/>
+    <w:p>
+      <w:pPr>
+        <w:rPr>
+          <w:color w:val="4472C4" w:themeColor="accent5"/>
+        </w:rPr>
+      </w:pPr>
+      <w:r>
+        <w:rPr>
+          <w:color w:val="4472C4" w:themeColor="accent5"/>
+        </w:rPr>
+        <w:t>Response: we made the changes according to this very useful suggestion. We also made several changes on the graphs so that they can be more distinguishable in greyscale.</w:t>
+      </w:r>
+    </w:p>
+    <w:p/>
+    <w:p>
+      <w:pPr>
+        <w:pStyle w:val="ListParagraph"/>
+        <w:numPr>
+          <w:ilvl w:val="0"/>
+          <w:numId w:val="4"/>
+        </w:numPr>
+      </w:pPr>
+      <w:r>
+        <w:t>In the last paragraph of the paper, several comments pointed out that this paragraph could be improved.</w:t>
+      </w:r>
+    </w:p>
+    <w:p/>
+    <w:p>
+      <w:pPr>
+        <w:rPr>
+          <w:rFonts w:hint="eastAsia"/>
+          <w:color w:val="4472C4" w:themeColor="accent5"/>
+        </w:rPr>
+      </w:pPr>
+      <w:r>
+        <w:rPr>
+          <w:color w:val="4472C4" w:themeColor="accent5"/>
+        </w:rPr>
+        <w:t>Response: we rewrote the whole paragraph and now it should be better. We start from potential future research directions and end the paragraph by listing the limitations of the papers.</w:t>
       </w:r>
     </w:p>
     <w:sectPr>
@@ -1939,6 +2452,95 @@
       </w:pPr>
     </w:lvl>
   </w:abstractNum>
+  <w:abstractNum w:abstractNumId="3" w15:restartNumberingAfterBreak="0">
+    <w:nsid w:val="69565536"/>
+    <w:multiLevelType w:val="hybridMultilevel"/>
+    <w:tmpl w:val="68E69DC0"/>
+    <w:lvl w:ilvl="0" w:tplc="42620E92">
+      <w:start w:val="1"/>
+      <w:numFmt w:val="decimal"/>
+      <w:lvlText w:val="%1."/>
+      <w:lvlJc w:val="left"/>
+      <w:pPr>
+        <w:ind w:left="0" w:firstLine="0"/>
+      </w:pPr>
+      <w:rPr>
+        <w:rFonts w:hint="default"/>
+      </w:rPr>
+    </w:lvl>
+    <w:lvl w:ilvl="1" w:tplc="04090019" w:tentative="1">
+      <w:start w:val="1"/>
+      <w:numFmt w:val="lowerLetter"/>
+      <w:lvlText w:val="%2."/>
+      <w:lvlJc w:val="left"/>
+      <w:pPr>
+        <w:ind w:left="1080" w:hanging="360"/>
+      </w:pPr>
+    </w:lvl>
+    <w:lvl w:ilvl="2" w:tplc="0409001B" w:tentative="1">
+      <w:start w:val="1"/>
+      <w:numFmt w:val="lowerRoman"/>
+      <w:lvlText w:val="%3."/>
+      <w:lvlJc w:val="right"/>
+      <w:pPr>
+        <w:ind w:left="1800" w:hanging="180"/>
+      </w:pPr>
+    </w:lvl>
+    <w:lvl w:ilvl="3" w:tplc="0409000F" w:tentative="1">
+      <w:start w:val="1"/>
+      <w:numFmt w:val="decimal"/>
+      <w:lvlText w:val="%4."/>
+      <w:lvlJc w:val="left"/>
+      <w:pPr>
+        <w:ind w:left="2520" w:hanging="360"/>
+      </w:pPr>
+    </w:lvl>
+    <w:lvl w:ilvl="4" w:tplc="04090019" w:tentative="1">
+      <w:start w:val="1"/>
+      <w:numFmt w:val="lowerLetter"/>
+      <w:lvlText w:val="%5."/>
+      <w:lvlJc w:val="left"/>
+      <w:pPr>
+        <w:ind w:left="3240" w:hanging="360"/>
+      </w:pPr>
+    </w:lvl>
+    <w:lvl w:ilvl="5" w:tplc="0409001B" w:tentative="1">
+      <w:start w:val="1"/>
+      <w:numFmt w:val="lowerRoman"/>
+      <w:lvlText w:val="%6."/>
+      <w:lvlJc w:val="right"/>
+      <w:pPr>
+        <w:ind w:left="3960" w:hanging="180"/>
+      </w:pPr>
+    </w:lvl>
+    <w:lvl w:ilvl="6" w:tplc="0409000F" w:tentative="1">
+      <w:start w:val="1"/>
+      <w:numFmt w:val="decimal"/>
+      <w:lvlText w:val="%7."/>
+      <w:lvlJc w:val="left"/>
+      <w:pPr>
+        <w:ind w:left="4680" w:hanging="360"/>
+      </w:pPr>
+    </w:lvl>
+    <w:lvl w:ilvl="7" w:tplc="04090019" w:tentative="1">
+      <w:start w:val="1"/>
+      <w:numFmt w:val="lowerLetter"/>
+      <w:lvlText w:val="%8."/>
+      <w:lvlJc w:val="left"/>
+      <w:pPr>
+        <w:ind w:left="5400" w:hanging="360"/>
+      </w:pPr>
+    </w:lvl>
+    <w:lvl w:ilvl="8" w:tplc="0409001B" w:tentative="1">
+      <w:start w:val="1"/>
+      <w:numFmt w:val="lowerRoman"/>
+      <w:lvlText w:val="%9."/>
+      <w:lvlJc w:val="right"/>
+      <w:pPr>
+        <w:ind w:left="6120" w:hanging="180"/>
+      </w:pPr>
+    </w:lvl>
+  </w:abstractNum>
   <w:num w:numId="1">
     <w:abstractNumId w:val="0"/>
   </w:num>
@@ -1947,6 +2549,9 @@
   </w:num>
   <w:num w:numId="3">
     <w:abstractNumId w:val="1"/>
+  </w:num>
+  <w:num w:numId="4">
+    <w:abstractNumId w:val="3"/>
   </w:num>
 </w:numbering>
 </file>
@@ -3838,7 +4443,7 @@
 </file>
 
 <file path=customXml/itemProps1.xml><?xml version="1.0" encoding="utf-8"?>
-<ds:datastoreItem xmlns:ds="http://schemas.openxmlformats.org/officeDocument/2006/customXml" ds:itemID="{80AAC290-FAD7-47DE-B80C-06D6F7E92E17}">
+<ds:datastoreItem xmlns:ds="http://schemas.openxmlformats.org/officeDocument/2006/customXml" ds:itemID="{3AB28F3D-4AE4-4ED9-AFF3-8C7A15FD84EE}">
   <ds:schemaRefs>
     <ds:schemaRef ds:uri="http://schemas.openxmlformats.org/officeDocument/2006/bibliography"/>
   </ds:schemaRefs>

</xml_diff>